<commit_message>
Uploaded index.html and Nezlin_Resume 2020.docx
</commit_message>
<xml_diff>
--- a/Nezlin_Resume 2020.docx
+++ b/Nezlin_Resume 2020.docx
@@ -1085,25 +1085,7 @@
           <w:sz w:val="24"/>
           <w:szCs w:val="24"/>
         </w:rPr>
-        <w:t>Physical Oceanographer, RBR Ltd., Ottawa, ON, Canada (2019-</w:t>
-      </w:r>
-      <w:r>
-        <w:rPr>
-          <w:rFonts w:ascii="Times New Roman" w:hAnsi="Times New Roman" w:cs="Times New Roman"/>
-          <w:b/>
-          <w:sz w:val="24"/>
-          <w:szCs w:val="24"/>
-        </w:rPr>
-        <w:t>2020</w:t>
-      </w:r>
-      <w:r>
-        <w:rPr>
-          <w:rFonts w:ascii="Times New Roman" w:hAnsi="Times New Roman" w:cs="Times New Roman"/>
-          <w:b/>
-          <w:sz w:val="24"/>
-          <w:szCs w:val="24"/>
-        </w:rPr>
-        <w:t>)</w:t>
+        <w:t>Physical Oceanographer, RBR Ltd., Ottawa, ON, Canada (2019-current)</w:t>
       </w:r>
     </w:p>
     <w:p>
@@ -2164,27 +2146,54 @@
           <w:szCs w:val="24"/>
         </w:rPr>
       </w:pPr>
-      <w:proofErr w:type="spellStart"/>
-      <w:r>
-        <w:rPr>
-          <w:rFonts w:ascii="Times New Roman" w:hAnsi="Times New Roman" w:cs="Times New Roman"/>
-          <w:sz w:val="24"/>
-          <w:szCs w:val="24"/>
-        </w:rPr>
-        <w:t>Bednaršek</w:t>
-      </w:r>
-      <w:proofErr w:type="spellEnd"/>
-      <w:r>
-        <w:rPr>
-          <w:rFonts w:ascii="Times New Roman" w:hAnsi="Times New Roman" w:cs="Times New Roman"/>
-          <w:sz w:val="24"/>
-          <w:szCs w:val="24"/>
-        </w:rPr>
-        <w:t>, N</w:t>
-      </w:r>
-      <w:r>
-        <w:rPr>
-          <w:rFonts w:ascii="Times New Roman" w:hAnsi="Times New Roman" w:cs="Times New Roman"/>
+      <w:r>
+        <w:rPr>
+          <w:rFonts w:ascii="Times New Roman" w:hAnsi="Times New Roman" w:cs="Times New Roman"/>
+          <w:b/>
+          <w:sz w:val="24"/>
+          <w:szCs w:val="24"/>
+        </w:rPr>
+        <w:t>Nezlin,</w:t>
+      </w:r>
+      <w:r>
+        <w:rPr>
+          <w:rFonts w:ascii="Times New Roman" w:hAnsi="Times New Roman" w:cs="Times New Roman"/>
+          <w:sz w:val="24"/>
+          <w:szCs w:val="24"/>
+        </w:rPr>
+        <w:t xml:space="preserve"> </w:t>
+      </w:r>
+      <w:r>
+        <w:rPr>
+          <w:rFonts w:ascii="Times New Roman" w:hAnsi="Times New Roman" w:cs="Times New Roman"/>
+          <w:b/>
+          <w:sz w:val="24"/>
+          <w:szCs w:val="24"/>
+        </w:rPr>
+        <w:t>N.P.,</w:t>
+      </w:r>
+      <w:r>
+        <w:rPr>
+          <w:rFonts w:ascii="Times New Roman" w:hAnsi="Times New Roman" w:cs="Times New Roman"/>
+          <w:bCs/>
+          <w:sz w:val="24"/>
+          <w:szCs w:val="24"/>
+        </w:rPr>
+        <w:t xml:space="preserve"> </w:t>
+      </w:r>
+      <w:r>
+        <w:rPr>
+          <w:rFonts w:ascii="Times New Roman" w:hAnsi="Times New Roman" w:cs="Times New Roman"/>
+          <w:bCs/>
+          <w:sz w:val="24"/>
+          <w:szCs w:val="24"/>
+        </w:rPr>
+        <w:t>M</w:t>
+      </w:r>
+      <w:r>
+        <w:rPr>
+          <w:rFonts w:ascii="Times New Roman" w:hAnsi="Times New Roman" w:cs="Times New Roman"/>
+          <w:bCs/>
           <w:sz w:val="24"/>
           <w:szCs w:val="24"/>
         </w:rPr>
@@ -2193,207 +2202,238 @@
       <w:r>
         <w:rPr>
           <w:rFonts w:ascii="Times New Roman" w:hAnsi="Times New Roman" w:cs="Times New Roman"/>
-          <w:sz w:val="24"/>
-          <w:szCs w:val="24"/>
-        </w:rPr>
-        <w:t>, R.A. Feely,</w:t>
-      </w:r>
-      <w:r>
-        <w:rPr>
-          <w:rFonts w:ascii="Times New Roman" w:hAnsi="Times New Roman" w:cs="Times New Roman"/>
-          <w:sz w:val="24"/>
-          <w:szCs w:val="24"/>
-        </w:rPr>
-        <w:t xml:space="preserve"> M.W. Beck, S.R. Alin, S.A. </w:t>
-      </w:r>
-      <w:proofErr w:type="spellStart"/>
-      <w:r>
-        <w:rPr>
-          <w:rFonts w:ascii="Times New Roman" w:hAnsi="Times New Roman" w:cs="Times New Roman"/>
-          <w:sz w:val="24"/>
-          <w:szCs w:val="24"/>
-        </w:rPr>
-        <w:t>Siedlecki</w:t>
-      </w:r>
-      <w:proofErr w:type="spellEnd"/>
-      <w:r>
-        <w:rPr>
-          <w:rFonts w:ascii="Times New Roman" w:hAnsi="Times New Roman" w:cs="Times New Roman"/>
-          <w:sz w:val="24"/>
-          <w:szCs w:val="24"/>
-        </w:rPr>
-        <w:t xml:space="preserve">, P. </w:t>
-      </w:r>
-      <w:proofErr w:type="spellStart"/>
-      <w:r>
-        <w:rPr>
-          <w:rFonts w:ascii="Times New Roman" w:hAnsi="Times New Roman" w:cs="Times New Roman"/>
-          <w:sz w:val="24"/>
-          <w:szCs w:val="24"/>
-        </w:rPr>
-        <w:t>Calosi</w:t>
-      </w:r>
-      <w:proofErr w:type="spellEnd"/>
-      <w:r>
-        <w:rPr>
-          <w:rFonts w:ascii="Times New Roman" w:hAnsi="Times New Roman" w:cs="Times New Roman"/>
-          <w:sz w:val="24"/>
-          <w:szCs w:val="24"/>
-        </w:rPr>
-        <w:t xml:space="preserve">, E.L. </w:t>
-      </w:r>
-      <w:r>
-        <w:rPr>
-          <w:rFonts w:ascii="Times New Roman" w:hAnsi="Times New Roman" w:cs="Times New Roman"/>
-          <w:sz w:val="24"/>
-          <w:szCs w:val="24"/>
-        </w:rPr>
-        <w:t>Norton</w:t>
-      </w:r>
-      <w:r>
-        <w:rPr>
-          <w:rFonts w:ascii="Times New Roman" w:hAnsi="Times New Roman" w:cs="Times New Roman"/>
-          <w:sz w:val="24"/>
-          <w:szCs w:val="24"/>
-        </w:rPr>
-        <w:t xml:space="preserve">, C. </w:t>
-      </w:r>
-      <w:proofErr w:type="spellStart"/>
-      <w:r>
-        <w:rPr>
-          <w:rFonts w:ascii="Times New Roman" w:hAnsi="Times New Roman" w:cs="Times New Roman"/>
-          <w:sz w:val="24"/>
-          <w:szCs w:val="24"/>
-        </w:rPr>
-        <w:t>Saenger</w:t>
-      </w:r>
-      <w:proofErr w:type="spellEnd"/>
-      <w:r>
-        <w:rPr>
-          <w:rFonts w:ascii="Times New Roman" w:hAnsi="Times New Roman" w:cs="Times New Roman"/>
-          <w:sz w:val="24"/>
-          <w:szCs w:val="24"/>
-        </w:rPr>
-        <w:t xml:space="preserve">, J. </w:t>
-      </w:r>
-      <w:proofErr w:type="spellStart"/>
-      <w:r>
-        <w:rPr>
-          <w:rFonts w:ascii="Times New Roman" w:hAnsi="Times New Roman" w:cs="Times New Roman"/>
-          <w:sz w:val="24"/>
-          <w:szCs w:val="24"/>
-        </w:rPr>
-        <w:t>Štrus</w:t>
-      </w:r>
-      <w:proofErr w:type="spellEnd"/>
-      <w:r>
-        <w:rPr>
-          <w:rFonts w:ascii="Times New Roman" w:hAnsi="Times New Roman" w:cs="Times New Roman"/>
-          <w:sz w:val="24"/>
-          <w:szCs w:val="24"/>
-        </w:rPr>
-        <w:t xml:space="preserve">, D. </w:t>
-      </w:r>
-      <w:r>
-        <w:rPr>
-          <w:rFonts w:ascii="Times New Roman" w:hAnsi="Times New Roman" w:cs="Times New Roman"/>
-          <w:sz w:val="24"/>
-          <w:szCs w:val="24"/>
-        </w:rPr>
-        <w:t>Greeley</w:t>
-      </w:r>
-      <w:r>
-        <w:rPr>
-          <w:rFonts w:ascii="Times New Roman" w:hAnsi="Times New Roman" w:cs="Times New Roman"/>
-          <w:sz w:val="24"/>
-          <w:szCs w:val="24"/>
-        </w:rPr>
-        <w:t xml:space="preserve">, </w:t>
-      </w:r>
-      <w:r>
-        <w:rPr>
-          <w:rFonts w:ascii="Times New Roman" w:hAnsi="Times New Roman" w:cs="Times New Roman"/>
-          <w:b/>
-          <w:sz w:val="24"/>
-          <w:szCs w:val="24"/>
-        </w:rPr>
-        <w:t>N.P. Nezlin</w:t>
-      </w:r>
-      <w:r>
-        <w:rPr>
-          <w:rFonts w:ascii="Times New Roman" w:hAnsi="Times New Roman" w:cs="Times New Roman"/>
-          <w:sz w:val="24"/>
-          <w:szCs w:val="24"/>
-        </w:rPr>
-        <w:t>,</w:t>
-      </w:r>
-      <w:r>
-        <w:rPr>
-          <w:rFonts w:ascii="Times New Roman" w:hAnsi="Times New Roman" w:cs="Times New Roman"/>
-          <w:sz w:val="24"/>
-          <w:szCs w:val="24"/>
-        </w:rPr>
-        <w:t xml:space="preserve"> M. </w:t>
-      </w:r>
-      <w:r>
-        <w:rPr>
-          <w:rFonts w:ascii="Times New Roman" w:hAnsi="Times New Roman" w:cs="Times New Roman"/>
-          <w:sz w:val="24"/>
-          <w:szCs w:val="24"/>
-        </w:rPr>
-        <w:t>Roethler</w:t>
-      </w:r>
-      <w:r>
-        <w:rPr>
-          <w:rFonts w:ascii="Times New Roman" w:hAnsi="Times New Roman" w:cs="Times New Roman"/>
-          <w:sz w:val="24"/>
-          <w:szCs w:val="24"/>
-        </w:rPr>
-        <w:t xml:space="preserve">, J.I. </w:t>
-      </w:r>
-      <w:r>
-        <w:rPr>
-          <w:rFonts w:ascii="Times New Roman" w:hAnsi="Times New Roman" w:cs="Times New Roman"/>
-          <w:sz w:val="24"/>
-          <w:szCs w:val="24"/>
-        </w:rPr>
-        <w:t>Spicer</w:t>
-      </w:r>
-      <w:r>
-        <w:rPr>
-          <w:rFonts w:ascii="Times New Roman" w:hAnsi="Times New Roman" w:cs="Times New Roman"/>
-          <w:sz w:val="24"/>
-          <w:szCs w:val="24"/>
-        </w:rPr>
-        <w:t xml:space="preserve">. 2020. </w:t>
-      </w:r>
-      <w:r>
-        <w:rPr>
-          <w:rFonts w:ascii="Times New Roman" w:hAnsi="Times New Roman" w:cs="Times New Roman"/>
-          <w:sz w:val="24"/>
-          <w:szCs w:val="24"/>
-        </w:rPr>
-        <w:t>Exoskeleton</w:t>
-      </w:r>
-      <w:r>
-        <w:rPr>
-          <w:rFonts w:ascii="Times New Roman" w:hAnsi="Times New Roman" w:cs="Times New Roman"/>
-          <w:sz w:val="24"/>
-          <w:szCs w:val="24"/>
-        </w:rPr>
-        <w:t xml:space="preserve"> </w:t>
-      </w:r>
-      <w:r>
-        <w:rPr>
-          <w:rFonts w:ascii="Times New Roman" w:hAnsi="Times New Roman" w:cs="Times New Roman"/>
-          <w:sz w:val="24"/>
-          <w:szCs w:val="24"/>
-        </w:rPr>
-        <w:t>dissolution with mechanoreceptor damage in larval Dungeness crab related to severity of present-day ocean acidification vertical gradients</w:t>
-      </w:r>
-      <w:r>
-        <w:rPr>
-          <w:rFonts w:ascii="Times New Roman" w:hAnsi="Times New Roman" w:cs="Times New Roman"/>
+          <w:bCs/>
+          <w:sz w:val="24"/>
+          <w:szCs w:val="24"/>
+        </w:rPr>
+        <w:t xml:space="preserve"> </w:t>
+      </w:r>
+      <w:proofErr w:type="spellStart"/>
+      <w:r>
+        <w:rPr>
+          <w:rFonts w:ascii="Times New Roman" w:hAnsi="Times New Roman" w:cs="Times New Roman"/>
+          <w:bCs/>
+          <w:sz w:val="24"/>
+          <w:szCs w:val="24"/>
+        </w:rPr>
+        <w:t>Dever</w:t>
+      </w:r>
+      <w:proofErr w:type="spellEnd"/>
+      <w:r>
+        <w:rPr>
+          <w:rFonts w:ascii="Times New Roman" w:hAnsi="Times New Roman" w:cs="Times New Roman"/>
+          <w:bCs/>
+          <w:sz w:val="24"/>
+          <w:szCs w:val="24"/>
+        </w:rPr>
+        <w:t>, M</w:t>
+      </w:r>
+      <w:r>
+        <w:rPr>
+          <w:rFonts w:ascii="Times New Roman" w:hAnsi="Times New Roman" w:cs="Times New Roman"/>
+          <w:bCs/>
+          <w:sz w:val="24"/>
+          <w:szCs w:val="24"/>
+        </w:rPr>
+        <w:t>.</w:t>
+      </w:r>
+      <w:r>
+        <w:rPr>
+          <w:rFonts w:ascii="Times New Roman" w:hAnsi="Times New Roman" w:cs="Times New Roman"/>
+          <w:bCs/>
+          <w:sz w:val="24"/>
+          <w:szCs w:val="24"/>
+        </w:rPr>
+        <w:t xml:space="preserve"> Halverson, J</w:t>
+      </w:r>
+      <w:r>
+        <w:rPr>
+          <w:rFonts w:ascii="Times New Roman" w:hAnsi="Times New Roman" w:cs="Times New Roman"/>
+          <w:bCs/>
+          <w:sz w:val="24"/>
+          <w:szCs w:val="24"/>
+        </w:rPr>
+        <w:t>.</w:t>
+      </w:r>
+      <w:r>
+        <w:rPr>
+          <w:rFonts w:ascii="Times New Roman" w:hAnsi="Times New Roman" w:cs="Times New Roman"/>
+          <w:bCs/>
+          <w:sz w:val="24"/>
+          <w:szCs w:val="24"/>
+        </w:rPr>
+        <w:t>-M</w:t>
+      </w:r>
+      <w:r>
+        <w:rPr>
+          <w:rFonts w:ascii="Times New Roman" w:hAnsi="Times New Roman" w:cs="Times New Roman"/>
+          <w:bCs/>
+          <w:sz w:val="24"/>
+          <w:szCs w:val="24"/>
+        </w:rPr>
+        <w:t>.</w:t>
+      </w:r>
+      <w:r>
+        <w:rPr>
+          <w:rFonts w:ascii="Times New Roman" w:hAnsi="Times New Roman" w:cs="Times New Roman"/>
+          <w:bCs/>
+          <w:sz w:val="24"/>
+          <w:szCs w:val="24"/>
+        </w:rPr>
+        <w:t xml:space="preserve"> </w:t>
+      </w:r>
+      <w:proofErr w:type="spellStart"/>
+      <w:r>
+        <w:rPr>
+          <w:rFonts w:ascii="Times New Roman" w:hAnsi="Times New Roman" w:cs="Times New Roman"/>
+          <w:bCs/>
+          <w:sz w:val="24"/>
+          <w:szCs w:val="24"/>
+        </w:rPr>
+        <w:t>Leconte</w:t>
+      </w:r>
+      <w:proofErr w:type="spellEnd"/>
+      <w:r>
+        <w:rPr>
+          <w:rFonts w:ascii="Times New Roman" w:hAnsi="Times New Roman" w:cs="Times New Roman"/>
+          <w:bCs/>
+          <w:sz w:val="24"/>
+          <w:szCs w:val="24"/>
+        </w:rPr>
+        <w:t>, G</w:t>
+      </w:r>
+      <w:r>
+        <w:rPr>
+          <w:rFonts w:ascii="Times New Roman" w:hAnsi="Times New Roman" w:cs="Times New Roman"/>
+          <w:bCs/>
+          <w:sz w:val="24"/>
+          <w:szCs w:val="24"/>
+        </w:rPr>
+        <w:t>.</w:t>
+      </w:r>
+      <w:r>
+        <w:rPr>
+          <w:rFonts w:ascii="Times New Roman" w:hAnsi="Times New Roman" w:cs="Times New Roman"/>
+          <w:bCs/>
+          <w:sz w:val="24"/>
+          <w:szCs w:val="24"/>
+        </w:rPr>
+        <w:t xml:space="preserve"> Maze, C</w:t>
+      </w:r>
+      <w:r>
+        <w:rPr>
+          <w:rFonts w:ascii="Times New Roman" w:hAnsi="Times New Roman" w:cs="Times New Roman"/>
+          <w:bCs/>
+          <w:sz w:val="24"/>
+          <w:szCs w:val="24"/>
+        </w:rPr>
+        <w:t>.</w:t>
+      </w:r>
+      <w:r>
+        <w:rPr>
+          <w:rFonts w:ascii="Times New Roman" w:hAnsi="Times New Roman" w:cs="Times New Roman"/>
+          <w:bCs/>
+          <w:sz w:val="24"/>
+          <w:szCs w:val="24"/>
+        </w:rPr>
+        <w:t xml:space="preserve"> Richards, I</w:t>
+      </w:r>
+      <w:r>
+        <w:rPr>
+          <w:rFonts w:ascii="Times New Roman" w:hAnsi="Times New Roman" w:cs="Times New Roman"/>
+          <w:bCs/>
+          <w:sz w:val="24"/>
+          <w:szCs w:val="24"/>
+        </w:rPr>
+        <w:t>.</w:t>
+      </w:r>
+      <w:r>
+        <w:rPr>
+          <w:rFonts w:ascii="Times New Roman" w:hAnsi="Times New Roman" w:cs="Times New Roman"/>
+          <w:bCs/>
+          <w:sz w:val="24"/>
+          <w:szCs w:val="24"/>
+        </w:rPr>
+        <w:t xml:space="preserve"> </w:t>
+      </w:r>
+      <w:proofErr w:type="spellStart"/>
+      <w:r>
+        <w:rPr>
+          <w:rFonts w:ascii="Times New Roman" w:hAnsi="Times New Roman" w:cs="Times New Roman"/>
+          <w:bCs/>
+          <w:sz w:val="24"/>
+          <w:szCs w:val="24"/>
+        </w:rPr>
+        <w:t>Shkvorets</w:t>
+      </w:r>
+      <w:proofErr w:type="spellEnd"/>
+      <w:r>
+        <w:rPr>
+          <w:rFonts w:ascii="Times New Roman" w:hAnsi="Times New Roman" w:cs="Times New Roman"/>
+          <w:bCs/>
+          <w:sz w:val="24"/>
+          <w:szCs w:val="24"/>
+        </w:rPr>
+        <w:t>, R</w:t>
+      </w:r>
+      <w:r>
+        <w:rPr>
+          <w:rFonts w:ascii="Times New Roman" w:hAnsi="Times New Roman" w:cs="Times New Roman"/>
+          <w:bCs/>
+          <w:sz w:val="24"/>
+          <w:szCs w:val="24"/>
+        </w:rPr>
+        <w:t>.</w:t>
+      </w:r>
+      <w:r>
+        <w:rPr>
+          <w:rFonts w:ascii="Times New Roman" w:hAnsi="Times New Roman" w:cs="Times New Roman"/>
+          <w:bCs/>
+          <w:sz w:val="24"/>
+          <w:szCs w:val="24"/>
+        </w:rPr>
+        <w:t xml:space="preserve"> Zhang, G</w:t>
+      </w:r>
+      <w:r>
+        <w:rPr>
+          <w:rFonts w:ascii="Times New Roman" w:hAnsi="Times New Roman" w:cs="Times New Roman"/>
+          <w:bCs/>
+          <w:sz w:val="24"/>
+          <w:szCs w:val="24"/>
+        </w:rPr>
+        <w:t>.</w:t>
+      </w:r>
+      <w:r>
+        <w:rPr>
+          <w:rFonts w:ascii="Times New Roman" w:hAnsi="Times New Roman" w:cs="Times New Roman"/>
+          <w:bCs/>
+          <w:sz w:val="24"/>
+          <w:szCs w:val="24"/>
+        </w:rPr>
+        <w:t xml:space="preserve"> Johnson</w:t>
+      </w:r>
+      <w:r>
+        <w:rPr>
+          <w:rFonts w:ascii="Times New Roman" w:hAnsi="Times New Roman" w:cs="Times New Roman"/>
+          <w:bCs/>
+          <w:sz w:val="24"/>
+          <w:szCs w:val="24"/>
+        </w:rPr>
+        <w:t xml:space="preserve">. In press. </w:t>
+      </w:r>
+      <w:r>
+        <w:rPr>
+          <w:rFonts w:ascii="Times New Roman" w:hAnsi="Times New Roman" w:cs="Times New Roman"/>
+          <w:bCs/>
+          <w:sz w:val="24"/>
+          <w:szCs w:val="24"/>
+        </w:rPr>
+        <w:t>Accuracy and long-term stability assessment of inductive conductivity cell measurements on Argo floats</w:t>
+      </w:r>
+      <w:r>
+        <w:rPr>
+          <w:rFonts w:ascii="Times New Roman" w:hAnsi="Times New Roman" w:cs="Times New Roman"/>
+          <w:bCs/>
           <w:sz w:val="24"/>
           <w:szCs w:val="24"/>
         </w:rPr>
@@ -2402,52 +2442,31 @@
       <w:r>
         <w:rPr>
           <w:rFonts w:ascii="Times New Roman" w:hAnsi="Times New Roman" w:cs="Times New Roman"/>
+          <w:bCs/>
           <w:i/>
           <w:iCs/>
           <w:sz w:val="24"/>
           <w:szCs w:val="24"/>
         </w:rPr>
-        <w:t>Science of the Total Environment</w:t>
-      </w:r>
-      <w:r>
-        <w:rPr>
-          <w:rFonts w:ascii="Times New Roman" w:hAnsi="Times New Roman" w:cs="Times New Roman"/>
-          <w:sz w:val="24"/>
-          <w:szCs w:val="24"/>
-        </w:rPr>
-        <w:t xml:space="preserve"> </w:t>
-      </w:r>
-      <w:r>
-        <w:rPr>
-          <w:rFonts w:ascii="Times New Roman" w:hAnsi="Times New Roman" w:cs="Times New Roman"/>
-          <w:sz w:val="24"/>
-          <w:szCs w:val="24"/>
-        </w:rPr>
-        <w:t>716:</w:t>
-      </w:r>
-      <w:r>
-        <w:rPr>
-          <w:rFonts w:ascii="Times New Roman" w:hAnsi="Times New Roman" w:cs="Times New Roman"/>
-          <w:sz w:val="24"/>
-          <w:szCs w:val="24"/>
-        </w:rPr>
-        <w:t>136610</w:t>
-      </w:r>
-      <w:r>
-        <w:rPr>
-          <w:rFonts w:ascii="Times New Roman" w:hAnsi="Times New Roman" w:cs="Times New Roman"/>
-          <w:sz w:val="24"/>
-          <w:szCs w:val="24"/>
-        </w:rPr>
-        <w:t xml:space="preserve">, DOI: </w:t>
-      </w:r>
-      <w:r>
-        <w:rPr>
-          <w:rFonts w:ascii="Times New Roman" w:hAnsi="Times New Roman" w:cs="Times New Roman"/>
-          <w:sz w:val="24"/>
-          <w:szCs w:val="24"/>
-        </w:rPr>
-        <w:t>10.1016/j.scitotenv.2020.136610</w:t>
+        <w:t>Journal of Atmospheric and Oceanic Technology,</w:t>
+      </w:r>
+      <w:r>
+        <w:rPr>
+          <w:rFonts w:ascii="Times New Roman" w:hAnsi="Times New Roman" w:cs="Times New Roman"/>
+          <w:bCs/>
+          <w:sz w:val="24"/>
+          <w:szCs w:val="24"/>
+        </w:rPr>
+        <w:t xml:space="preserve"> DOI: </w:t>
+      </w:r>
+      <w:r>
+        <w:rPr>
+          <w:rFonts w:ascii="Times New Roman" w:hAnsi="Times New Roman" w:cs="Times New Roman"/>
+          <w:bCs/>
+          <w:sz w:val="24"/>
+          <w:szCs w:val="24"/>
+        </w:rPr>
+        <w:t>10.1175/JTECH-D-19-0106.1</w:t>
       </w:r>
     </w:p>
     <w:p>
@@ -2466,39 +2485,23 @@
           <w:szCs w:val="24"/>
         </w:rPr>
       </w:pPr>
-      <w:r>
-        <w:rPr>
-          <w:rFonts w:ascii="Times New Roman" w:hAnsi="Times New Roman" w:cs="Times New Roman"/>
-          <w:b/>
-          <w:sz w:val="24"/>
-          <w:szCs w:val="24"/>
-        </w:rPr>
-        <w:t>Nezlin,</w:t>
-      </w:r>
-      <w:r>
-        <w:rPr>
-          <w:rFonts w:ascii="Times New Roman" w:hAnsi="Times New Roman" w:cs="Times New Roman"/>
-          <w:sz w:val="24"/>
-          <w:szCs w:val="24"/>
-        </w:rPr>
-        <w:t xml:space="preserve"> </w:t>
-      </w:r>
-      <w:r>
-        <w:rPr>
-          <w:rFonts w:ascii="Times New Roman" w:hAnsi="Times New Roman" w:cs="Times New Roman"/>
-          <w:b/>
-          <w:sz w:val="24"/>
-          <w:szCs w:val="24"/>
-        </w:rPr>
-        <w:t>N.P.,</w:t>
-      </w:r>
-      <w:r>
-        <w:rPr>
-          <w:rFonts w:ascii="Times New Roman" w:hAnsi="Times New Roman" w:cs="Times New Roman"/>
-          <w:sz w:val="24"/>
-          <w:szCs w:val="24"/>
-        </w:rPr>
-        <w:t xml:space="preserve"> C</w:t>
+      <w:proofErr w:type="spellStart"/>
+      <w:r>
+        <w:rPr>
+          <w:rFonts w:ascii="Times New Roman" w:hAnsi="Times New Roman" w:cs="Times New Roman"/>
+          <w:sz w:val="24"/>
+          <w:szCs w:val="24"/>
+        </w:rPr>
+        <w:t>Bednaršek</w:t>
+      </w:r>
+      <w:proofErr w:type="spellEnd"/>
+      <w:r>
+        <w:rPr>
+          <w:rFonts w:ascii="Times New Roman" w:hAnsi="Times New Roman" w:cs="Times New Roman"/>
+          <w:sz w:val="24"/>
+          <w:szCs w:val="24"/>
+        </w:rPr>
+        <w:t>, N</w:t>
       </w:r>
       <w:r>
         <w:rPr>
@@ -2514,7 +2517,111 @@
           <w:sz w:val="24"/>
           <w:szCs w:val="24"/>
         </w:rPr>
-        <w:t xml:space="preserve"> Beegan</w:t>
+        <w:t>, R.A. Feely,</w:t>
+      </w:r>
+      <w:r>
+        <w:rPr>
+          <w:rFonts w:ascii="Times New Roman" w:hAnsi="Times New Roman" w:cs="Times New Roman"/>
+          <w:sz w:val="24"/>
+          <w:szCs w:val="24"/>
+        </w:rPr>
+        <w:t xml:space="preserve"> M.W. Beck, S.R. Alin, S.A. </w:t>
+      </w:r>
+      <w:proofErr w:type="spellStart"/>
+      <w:r>
+        <w:rPr>
+          <w:rFonts w:ascii="Times New Roman" w:hAnsi="Times New Roman" w:cs="Times New Roman"/>
+          <w:sz w:val="24"/>
+          <w:szCs w:val="24"/>
+        </w:rPr>
+        <w:t>Siedlecki</w:t>
+      </w:r>
+      <w:proofErr w:type="spellEnd"/>
+      <w:r>
+        <w:rPr>
+          <w:rFonts w:ascii="Times New Roman" w:hAnsi="Times New Roman" w:cs="Times New Roman"/>
+          <w:sz w:val="24"/>
+          <w:szCs w:val="24"/>
+        </w:rPr>
+        <w:t xml:space="preserve">, P. </w:t>
+      </w:r>
+      <w:proofErr w:type="spellStart"/>
+      <w:r>
+        <w:rPr>
+          <w:rFonts w:ascii="Times New Roman" w:hAnsi="Times New Roman" w:cs="Times New Roman"/>
+          <w:sz w:val="24"/>
+          <w:szCs w:val="24"/>
+        </w:rPr>
+        <w:t>Calosi</w:t>
+      </w:r>
+      <w:proofErr w:type="spellEnd"/>
+      <w:r>
+        <w:rPr>
+          <w:rFonts w:ascii="Times New Roman" w:hAnsi="Times New Roman" w:cs="Times New Roman"/>
+          <w:sz w:val="24"/>
+          <w:szCs w:val="24"/>
+        </w:rPr>
+        <w:t xml:space="preserve">, E.L. </w:t>
+      </w:r>
+      <w:r>
+        <w:rPr>
+          <w:rFonts w:ascii="Times New Roman" w:hAnsi="Times New Roman" w:cs="Times New Roman"/>
+          <w:sz w:val="24"/>
+          <w:szCs w:val="24"/>
+        </w:rPr>
+        <w:t>Norton</w:t>
+      </w:r>
+      <w:r>
+        <w:rPr>
+          <w:rFonts w:ascii="Times New Roman" w:hAnsi="Times New Roman" w:cs="Times New Roman"/>
+          <w:sz w:val="24"/>
+          <w:szCs w:val="24"/>
+        </w:rPr>
+        <w:t xml:space="preserve">, C. </w:t>
+      </w:r>
+      <w:proofErr w:type="spellStart"/>
+      <w:r>
+        <w:rPr>
+          <w:rFonts w:ascii="Times New Roman" w:hAnsi="Times New Roman" w:cs="Times New Roman"/>
+          <w:sz w:val="24"/>
+          <w:szCs w:val="24"/>
+        </w:rPr>
+        <w:t>Saenger</w:t>
+      </w:r>
+      <w:proofErr w:type="spellEnd"/>
+      <w:r>
+        <w:rPr>
+          <w:rFonts w:ascii="Times New Roman" w:hAnsi="Times New Roman" w:cs="Times New Roman"/>
+          <w:sz w:val="24"/>
+          <w:szCs w:val="24"/>
+        </w:rPr>
+        <w:t xml:space="preserve">, J. </w:t>
+      </w:r>
+      <w:proofErr w:type="spellStart"/>
+      <w:r>
+        <w:rPr>
+          <w:rFonts w:ascii="Times New Roman" w:hAnsi="Times New Roman" w:cs="Times New Roman"/>
+          <w:sz w:val="24"/>
+          <w:szCs w:val="24"/>
+        </w:rPr>
+        <w:t>Štrus</w:t>
+      </w:r>
+      <w:proofErr w:type="spellEnd"/>
+      <w:r>
+        <w:rPr>
+          <w:rFonts w:ascii="Times New Roman" w:hAnsi="Times New Roman" w:cs="Times New Roman"/>
+          <w:sz w:val="24"/>
+          <w:szCs w:val="24"/>
+        </w:rPr>
+        <w:t xml:space="preserve">, D. </w:t>
+      </w:r>
+      <w:r>
+        <w:rPr>
+          <w:rFonts w:ascii="Times New Roman" w:hAnsi="Times New Roman" w:cs="Times New Roman"/>
+          <w:sz w:val="24"/>
+          <w:szCs w:val="24"/>
+        </w:rPr>
+        <w:t>Greeley</w:t>
       </w:r>
       <w:r>
         <w:rPr>
@@ -2527,83 +2634,53 @@
       <w:r>
         <w:rPr>
           <w:rFonts w:ascii="Times New Roman" w:hAnsi="Times New Roman" w:cs="Times New Roman"/>
-          <w:sz w:val="24"/>
-          <w:szCs w:val="24"/>
-        </w:rPr>
-        <w:t>A. Feit, J.R. Gully,</w:t>
-      </w:r>
-      <w:r>
-        <w:rPr>
-          <w:rFonts w:ascii="Times New Roman" w:hAnsi="Times New Roman" w:cs="Times New Roman"/>
-          <w:sz w:val="24"/>
-          <w:szCs w:val="24"/>
-        </w:rPr>
-        <w:t xml:space="preserve"> </w:t>
-      </w:r>
-      <w:r>
-        <w:rPr>
-          <w:rFonts w:ascii="Times New Roman" w:hAnsi="Times New Roman" w:cs="Times New Roman"/>
-          <w:sz w:val="24"/>
-          <w:szCs w:val="24"/>
-        </w:rPr>
-        <w:t>A. Latker,</w:t>
-      </w:r>
-      <w:r>
-        <w:rPr>
-          <w:rFonts w:ascii="Times New Roman" w:hAnsi="Times New Roman" w:cs="Times New Roman"/>
-          <w:sz w:val="24"/>
-          <w:szCs w:val="24"/>
-        </w:rPr>
-        <w:t xml:space="preserve"> </w:t>
-      </w:r>
-      <w:r>
-        <w:rPr>
-          <w:rFonts w:ascii="Times New Roman" w:hAnsi="Times New Roman" w:cs="Times New Roman"/>
-          <w:bCs/>
-          <w:sz w:val="24"/>
-          <w:szCs w:val="24"/>
-        </w:rPr>
-        <w:t xml:space="preserve">K. </w:t>
-      </w:r>
-      <w:r>
-        <w:rPr>
-          <w:rFonts w:ascii="Times New Roman" w:hAnsi="Times New Roman" w:cs="Times New Roman"/>
-          <w:sz w:val="24"/>
-          <w:szCs w:val="24"/>
-        </w:rPr>
-        <w:t>McLaughlin,</w:t>
-      </w:r>
-      <w:r>
-        <w:rPr>
-          <w:rFonts w:ascii="Times New Roman" w:hAnsi="Times New Roman" w:cs="Times New Roman"/>
-          <w:sz w:val="24"/>
-          <w:szCs w:val="24"/>
-        </w:rPr>
-        <w:t xml:space="preserve"> </w:t>
-      </w:r>
-      <w:r>
-        <w:rPr>
-          <w:rFonts w:ascii="Times New Roman" w:hAnsi="Times New Roman" w:cs="Times New Roman"/>
-          <w:sz w:val="24"/>
-          <w:szCs w:val="24"/>
-        </w:rPr>
-        <w:t>M.J. Mengel, G.L. Robertson, A. Steele,</w:t>
-      </w:r>
-      <w:r>
-        <w:rPr>
-          <w:rFonts w:ascii="Times New Roman" w:hAnsi="Times New Roman" w:cs="Times New Roman"/>
-          <w:sz w:val="24"/>
-          <w:szCs w:val="24"/>
-        </w:rPr>
-        <w:t xml:space="preserve"> </w:t>
-      </w:r>
-      <w:r>
-        <w:rPr>
-          <w:rFonts w:ascii="Times New Roman" w:hAnsi="Times New Roman" w:cs="Times New Roman"/>
-          <w:sz w:val="24"/>
-          <w:szCs w:val="24"/>
-        </w:rPr>
-        <w:t>S.B. Weisberg</w:t>
+          <w:b/>
+          <w:sz w:val="24"/>
+          <w:szCs w:val="24"/>
+        </w:rPr>
+        <w:t>N.P. Nezlin</w:t>
+      </w:r>
+      <w:r>
+        <w:rPr>
+          <w:rFonts w:ascii="Times New Roman" w:hAnsi="Times New Roman" w:cs="Times New Roman"/>
+          <w:sz w:val="24"/>
+          <w:szCs w:val="24"/>
+        </w:rPr>
+        <w:t>,</w:t>
+      </w:r>
+      <w:r>
+        <w:rPr>
+          <w:rFonts w:ascii="Times New Roman" w:hAnsi="Times New Roman" w:cs="Times New Roman"/>
+          <w:sz w:val="24"/>
+          <w:szCs w:val="24"/>
+        </w:rPr>
+        <w:t xml:space="preserve"> M. </w:t>
+      </w:r>
+      <w:proofErr w:type="spellStart"/>
+      <w:r>
+        <w:rPr>
+          <w:rFonts w:ascii="Times New Roman" w:hAnsi="Times New Roman" w:cs="Times New Roman"/>
+          <w:sz w:val="24"/>
+          <w:szCs w:val="24"/>
+        </w:rPr>
+        <w:t>Roethler</w:t>
+      </w:r>
+      <w:proofErr w:type="spellEnd"/>
+      <w:r>
+        <w:rPr>
+          <w:rFonts w:ascii="Times New Roman" w:hAnsi="Times New Roman" w:cs="Times New Roman"/>
+          <w:sz w:val="24"/>
+          <w:szCs w:val="24"/>
+        </w:rPr>
+        <w:t xml:space="preserve">, J.I. </w:t>
+      </w:r>
+      <w:r>
+        <w:rPr>
+          <w:rFonts w:ascii="Times New Roman" w:hAnsi="Times New Roman" w:cs="Times New Roman"/>
+          <w:sz w:val="24"/>
+          <w:szCs w:val="24"/>
+        </w:rPr>
+        <w:t>Spicer</w:t>
       </w:r>
       <w:r>
         <w:rPr>
@@ -2619,7 +2696,23 @@
           <w:sz w:val="24"/>
           <w:szCs w:val="24"/>
         </w:rPr>
-        <w:t>Colored Dissolved Organic Matter (CDOM) as a tracer of effluent plumes in the coastal ocean</w:t>
+        <w:t>Exoskeleton</w:t>
+      </w:r>
+      <w:r>
+        <w:rPr>
+          <w:rFonts w:ascii="Times New Roman" w:hAnsi="Times New Roman" w:cs="Times New Roman"/>
+          <w:sz w:val="24"/>
+          <w:szCs w:val="24"/>
+        </w:rPr>
+        <w:t xml:space="preserve"> </w:t>
+      </w:r>
+      <w:r>
+        <w:rPr>
+          <w:rFonts w:ascii="Times New Roman" w:hAnsi="Times New Roman" w:cs="Times New Roman"/>
+          <w:sz w:val="24"/>
+          <w:szCs w:val="24"/>
+        </w:rPr>
+        <w:t>dissolution with mechanoreceptor damage in larval Dungeness crab related to severity of present-day ocean acidification vertical gradients</w:t>
       </w:r>
       <w:r>
         <w:rPr>
@@ -2633,37 +2726,51 @@
         <w:rPr>
           <w:rFonts w:ascii="Times New Roman" w:hAnsi="Times New Roman" w:cs="Times New Roman"/>
           <w:i/>
-          <w:sz w:val="24"/>
-          <w:szCs w:val="24"/>
-        </w:rPr>
-        <w:t>Regional Studies in Marine Science</w:t>
-      </w:r>
-      <w:r>
-        <w:rPr>
-          <w:rFonts w:ascii="Times New Roman" w:hAnsi="Times New Roman" w:cs="Times New Roman"/>
-          <w:i/>
-          <w:sz w:val="24"/>
-          <w:szCs w:val="24"/>
-        </w:rPr>
-        <w:t xml:space="preserve"> </w:t>
-      </w:r>
-      <w:r>
-        <w:rPr>
-          <w:rFonts w:ascii="Times New Roman" w:hAnsi="Times New Roman" w:cs="Times New Roman"/>
           <w:iCs/>
           <w:sz w:val="24"/>
           <w:szCs w:val="24"/>
         </w:rPr>
-        <w:t xml:space="preserve">35:101163, DOI: </w:t>
-      </w:r>
-      <w:r>
-        <w:rPr>
-          <w:rFonts w:ascii="Times New Roman" w:hAnsi="Times New Roman" w:cs="Times New Roman"/>
-          <w:iCs/>
-          <w:sz w:val="24"/>
-          <w:szCs w:val="24"/>
-        </w:rPr>
-        <w:t>10.1016/j.rsma.2020.101163</w:t>
+        <w:t>Science of the Total Environment</w:t>
+      </w:r>
+      <w:r>
+        <w:rPr>
+          <w:rFonts w:ascii="Times New Roman" w:hAnsi="Times New Roman" w:cs="Times New Roman"/>
+          <w:sz w:val="24"/>
+          <w:szCs w:val="24"/>
+        </w:rPr>
+        <w:t xml:space="preserve"> </w:t>
+      </w:r>
+      <w:r>
+        <w:rPr>
+          <w:rFonts w:ascii="Times New Roman" w:hAnsi="Times New Roman" w:cs="Times New Roman"/>
+          <w:sz w:val="24"/>
+          <w:szCs w:val="24"/>
+        </w:rPr>
+        <w:t>716:</w:t>
+      </w:r>
+      <w:r>
+        <w:rPr>
+          <w:rFonts w:ascii="Times New Roman" w:hAnsi="Times New Roman" w:cs="Times New Roman"/>
+          <w:sz w:val="24"/>
+          <w:szCs w:val="24"/>
+        </w:rPr>
+        <w:t>136610</w:t>
+      </w:r>
+      <w:r>
+        <w:rPr>
+          <w:rFonts w:ascii="Times New Roman" w:hAnsi="Times New Roman" w:cs="Times New Roman"/>
+          <w:sz w:val="24"/>
+          <w:szCs w:val="24"/>
+        </w:rPr>
+        <w:t xml:space="preserve">, DOI: </w:t>
+      </w:r>
+      <w:r>
+        <w:rPr>
+          <w:rFonts w:ascii="Times New Roman" w:hAnsi="Times New Roman" w:cs="Times New Roman"/>
+          <w:sz w:val="24"/>
+          <w:szCs w:val="24"/>
+        </w:rPr>
+        <w:t>10.1016/j.scitotenv.2020.136610</w:t>
       </w:r>
     </w:p>
     <w:p>
@@ -2682,23 +2789,39 @@
           <w:szCs w:val="24"/>
         </w:rPr>
       </w:pPr>
-      <w:proofErr w:type="spellStart"/>
-      <w:r>
-        <w:rPr>
-          <w:rFonts w:ascii="Times New Roman" w:hAnsi="Times New Roman" w:cs="Times New Roman"/>
-          <w:sz w:val="24"/>
-          <w:szCs w:val="24"/>
-        </w:rPr>
-        <w:t>Bednaršek</w:t>
-      </w:r>
-      <w:proofErr w:type="spellEnd"/>
-      <w:r>
-        <w:rPr>
-          <w:rFonts w:ascii="Times New Roman" w:hAnsi="Times New Roman" w:cs="Times New Roman"/>
-          <w:sz w:val="24"/>
-          <w:szCs w:val="24"/>
-        </w:rPr>
-        <w:t>, N</w:t>
+      <w:r>
+        <w:rPr>
+          <w:rFonts w:ascii="Times New Roman" w:hAnsi="Times New Roman" w:cs="Times New Roman"/>
+          <w:b/>
+          <w:sz w:val="24"/>
+          <w:szCs w:val="24"/>
+        </w:rPr>
+        <w:t>Nezlin,</w:t>
+      </w:r>
+      <w:r>
+        <w:rPr>
+          <w:rFonts w:ascii="Times New Roman" w:hAnsi="Times New Roman" w:cs="Times New Roman"/>
+          <w:sz w:val="24"/>
+          <w:szCs w:val="24"/>
+        </w:rPr>
+        <w:t xml:space="preserve"> </w:t>
+      </w:r>
+      <w:r>
+        <w:rPr>
+          <w:rFonts w:ascii="Times New Roman" w:hAnsi="Times New Roman" w:cs="Times New Roman"/>
+          <w:b/>
+          <w:sz w:val="24"/>
+          <w:szCs w:val="24"/>
+        </w:rPr>
+        <w:t>N.P.,</w:t>
+      </w:r>
+      <w:r>
+        <w:rPr>
+          <w:rFonts w:ascii="Times New Roman" w:hAnsi="Times New Roman" w:cs="Times New Roman"/>
+          <w:sz w:val="24"/>
+          <w:szCs w:val="24"/>
+        </w:rPr>
+        <w:t xml:space="preserve"> C</w:t>
       </w:r>
       <w:r>
         <w:rPr>
@@ -2714,43 +2837,18 @@
           <w:sz w:val="24"/>
           <w:szCs w:val="24"/>
         </w:rPr>
-        <w:t xml:space="preserve">, R.A. Feely, E.L. Howes, B.P.V. Hunt, F. Kessouri, P. León, S. </w:t>
-      </w:r>
-      <w:proofErr w:type="spellStart"/>
-      <w:r>
-        <w:rPr>
-          <w:rFonts w:ascii="Times New Roman" w:hAnsi="Times New Roman" w:cs="Times New Roman"/>
-          <w:sz w:val="24"/>
-          <w:szCs w:val="24"/>
-        </w:rPr>
-        <w:t>Lischka</w:t>
-      </w:r>
-      <w:proofErr w:type="spellEnd"/>
-      <w:r>
-        <w:rPr>
-          <w:rFonts w:ascii="Times New Roman" w:hAnsi="Times New Roman" w:cs="Times New Roman"/>
-          <w:sz w:val="24"/>
-          <w:szCs w:val="24"/>
-        </w:rPr>
-        <w:t xml:space="preserve">, A.E. Maas, K. McLaughlin, </w:t>
-      </w:r>
-      <w:r>
-        <w:rPr>
-          <w:rFonts w:ascii="Times New Roman" w:hAnsi="Times New Roman" w:cs="Times New Roman"/>
-          <w:b/>
-          <w:sz w:val="24"/>
-          <w:szCs w:val="24"/>
-        </w:rPr>
-        <w:t>N.P. Nezlin</w:t>
-      </w:r>
-      <w:r>
-        <w:rPr>
-          <w:rFonts w:ascii="Times New Roman" w:hAnsi="Times New Roman" w:cs="Times New Roman"/>
-          <w:sz w:val="24"/>
-          <w:szCs w:val="24"/>
-        </w:rPr>
-        <w:t>, M. Sutula</w:t>
-      </w:r>
+        <w:t xml:space="preserve"> </w:t>
+      </w:r>
+      <w:proofErr w:type="spellStart"/>
+      <w:r>
+        <w:rPr>
+          <w:rFonts w:ascii="Times New Roman" w:hAnsi="Times New Roman" w:cs="Times New Roman"/>
+          <w:sz w:val="24"/>
+          <w:szCs w:val="24"/>
+        </w:rPr>
+        <w:t>Beegan</w:t>
+      </w:r>
+      <w:proofErr w:type="spellEnd"/>
       <w:r>
         <w:rPr>
           <w:rFonts w:ascii="Times New Roman" w:hAnsi="Times New Roman" w:cs="Times New Roman"/>
@@ -2765,6 +2863,133 @@
           <w:sz w:val="24"/>
           <w:szCs w:val="24"/>
         </w:rPr>
+        <w:t xml:space="preserve">A. </w:t>
+      </w:r>
+      <w:proofErr w:type="spellStart"/>
+      <w:r>
+        <w:rPr>
+          <w:rFonts w:ascii="Times New Roman" w:hAnsi="Times New Roman" w:cs="Times New Roman"/>
+          <w:sz w:val="24"/>
+          <w:szCs w:val="24"/>
+        </w:rPr>
+        <w:t>Feit</w:t>
+      </w:r>
+      <w:proofErr w:type="spellEnd"/>
+      <w:r>
+        <w:rPr>
+          <w:rFonts w:ascii="Times New Roman" w:hAnsi="Times New Roman" w:cs="Times New Roman"/>
+          <w:sz w:val="24"/>
+          <w:szCs w:val="24"/>
+        </w:rPr>
+        <w:t>, J.R. Gully,</w:t>
+      </w:r>
+      <w:r>
+        <w:rPr>
+          <w:rFonts w:ascii="Times New Roman" w:hAnsi="Times New Roman" w:cs="Times New Roman"/>
+          <w:sz w:val="24"/>
+          <w:szCs w:val="24"/>
+        </w:rPr>
+        <w:t xml:space="preserve"> </w:t>
+      </w:r>
+      <w:r>
+        <w:rPr>
+          <w:rFonts w:ascii="Times New Roman" w:hAnsi="Times New Roman" w:cs="Times New Roman"/>
+          <w:sz w:val="24"/>
+          <w:szCs w:val="24"/>
+        </w:rPr>
+        <w:t xml:space="preserve">A. </w:t>
+      </w:r>
+      <w:proofErr w:type="spellStart"/>
+      <w:r>
+        <w:rPr>
+          <w:rFonts w:ascii="Times New Roman" w:hAnsi="Times New Roman" w:cs="Times New Roman"/>
+          <w:sz w:val="24"/>
+          <w:szCs w:val="24"/>
+        </w:rPr>
+        <w:t>Latker</w:t>
+      </w:r>
+      <w:proofErr w:type="spellEnd"/>
+      <w:r>
+        <w:rPr>
+          <w:rFonts w:ascii="Times New Roman" w:hAnsi="Times New Roman" w:cs="Times New Roman"/>
+          <w:sz w:val="24"/>
+          <w:szCs w:val="24"/>
+        </w:rPr>
+        <w:t>,</w:t>
+      </w:r>
+      <w:r>
+        <w:rPr>
+          <w:rFonts w:ascii="Times New Roman" w:hAnsi="Times New Roman" w:cs="Times New Roman"/>
+          <w:sz w:val="24"/>
+          <w:szCs w:val="24"/>
+        </w:rPr>
+        <w:t xml:space="preserve"> </w:t>
+      </w:r>
+      <w:r>
+        <w:rPr>
+          <w:rFonts w:ascii="Times New Roman" w:hAnsi="Times New Roman" w:cs="Times New Roman"/>
+          <w:bCs/>
+          <w:sz w:val="24"/>
+          <w:szCs w:val="24"/>
+        </w:rPr>
+        <w:t xml:space="preserve">K. </w:t>
+      </w:r>
+      <w:r>
+        <w:rPr>
+          <w:rFonts w:ascii="Times New Roman" w:hAnsi="Times New Roman" w:cs="Times New Roman"/>
+          <w:sz w:val="24"/>
+          <w:szCs w:val="24"/>
+        </w:rPr>
+        <w:t>McLaughlin,</w:t>
+      </w:r>
+      <w:r>
+        <w:rPr>
+          <w:rFonts w:ascii="Times New Roman" w:hAnsi="Times New Roman" w:cs="Times New Roman"/>
+          <w:sz w:val="24"/>
+          <w:szCs w:val="24"/>
+        </w:rPr>
+        <w:t xml:space="preserve"> </w:t>
+      </w:r>
+      <w:r>
+        <w:rPr>
+          <w:rFonts w:ascii="Times New Roman" w:hAnsi="Times New Roman" w:cs="Times New Roman"/>
+          <w:sz w:val="24"/>
+          <w:szCs w:val="24"/>
+        </w:rPr>
+        <w:t xml:space="preserve">M.J. </w:t>
+      </w:r>
+      <w:proofErr w:type="spellStart"/>
+      <w:r>
+        <w:rPr>
+          <w:rFonts w:ascii="Times New Roman" w:hAnsi="Times New Roman" w:cs="Times New Roman"/>
+          <w:sz w:val="24"/>
+          <w:szCs w:val="24"/>
+        </w:rPr>
+        <w:t>Mengel</w:t>
+      </w:r>
+      <w:proofErr w:type="spellEnd"/>
+      <w:r>
+        <w:rPr>
+          <w:rFonts w:ascii="Times New Roman" w:hAnsi="Times New Roman" w:cs="Times New Roman"/>
+          <w:sz w:val="24"/>
+          <w:szCs w:val="24"/>
+        </w:rPr>
+        <w:t>, G.L. Robertson, A. Steele,</w:t>
+      </w:r>
+      <w:r>
+        <w:rPr>
+          <w:rFonts w:ascii="Times New Roman" w:hAnsi="Times New Roman" w:cs="Times New Roman"/>
+          <w:sz w:val="24"/>
+          <w:szCs w:val="24"/>
+        </w:rPr>
+        <w:t xml:space="preserve"> </w:t>
+      </w:r>
+      <w:r>
+        <w:rPr>
+          <w:rFonts w:ascii="Times New Roman" w:hAnsi="Times New Roman" w:cs="Times New Roman"/>
+          <w:sz w:val="24"/>
+          <w:szCs w:val="24"/>
+        </w:rPr>
         <w:t>S.B. Weisberg</w:t>
       </w:r>
       <w:r>
@@ -2773,15 +2998,15 @@
           <w:sz w:val="24"/>
           <w:szCs w:val="24"/>
         </w:rPr>
-        <w:t xml:space="preserve">. 2019. </w:t>
-      </w:r>
-      <w:r>
-        <w:rPr>
-          <w:rFonts w:ascii="Times New Roman" w:hAnsi="Times New Roman" w:cs="Times New Roman"/>
-          <w:sz w:val="24"/>
-          <w:szCs w:val="24"/>
-        </w:rPr>
-        <w:t>Systematic review and meta-analysis toward synthesis of thresholds of ocean acidification impacts on calcifying pteropods and interactions with warming</w:t>
+        <w:t xml:space="preserve">. 2020. </w:t>
+      </w:r>
+      <w:r>
+        <w:rPr>
+          <w:rFonts w:ascii="Times New Roman" w:hAnsi="Times New Roman" w:cs="Times New Roman"/>
+          <w:sz w:val="24"/>
+          <w:szCs w:val="24"/>
+        </w:rPr>
+        <w:t>Colored Dissolved Organic Matter (CDOM) as a tracer of effluent plumes in the coastal ocean</w:t>
       </w:r>
       <w:r>
         <w:rPr>
@@ -2798,23 +3023,34 @@
           <w:sz w:val="24"/>
           <w:szCs w:val="24"/>
         </w:rPr>
-        <w:t>Frontiers in Marine Science</w:t>
-      </w:r>
-      <w:r>
-        <w:rPr>
-          <w:rFonts w:ascii="Times New Roman" w:hAnsi="Times New Roman" w:cs="Times New Roman"/>
-          <w:sz w:val="24"/>
-          <w:szCs w:val="24"/>
-        </w:rPr>
-        <w:t xml:space="preserve"> 6:227, DOI</w:t>
-      </w:r>
-      <w:r>
-        <w:rPr>
-          <w:rFonts w:ascii="Times New Roman" w:hAnsi="Times New Roman" w:cs="Times New Roman"/>
-          <w:sz w:val="24"/>
-          <w:szCs w:val="24"/>
-        </w:rPr>
-        <w:t>: 10.3389/fmars.2019.00227</w:t>
+        <w:t>Regional Studies in Marine Science</w:t>
+      </w:r>
+      <w:r>
+        <w:rPr>
+          <w:rFonts w:ascii="Times New Roman" w:hAnsi="Times New Roman" w:cs="Times New Roman"/>
+          <w:i/>
+          <w:sz w:val="24"/>
+          <w:szCs w:val="24"/>
+        </w:rPr>
+        <w:t xml:space="preserve"> </w:t>
+      </w:r>
+      <w:r>
+        <w:rPr>
+          <w:rFonts w:ascii="Times New Roman" w:hAnsi="Times New Roman" w:cs="Times New Roman"/>
+          <w:iCs/>
+          <w:sz w:val="24"/>
+          <w:szCs w:val="24"/>
+        </w:rPr>
+        <w:t xml:space="preserve">35:101163, DOI: </w:t>
+      </w:r>
+      <w:r>
+        <w:rPr>
+          <w:rFonts w:ascii="Times New Roman" w:hAnsi="Times New Roman" w:cs="Times New Roman"/>
+          <w:iCs/>
+          <w:sz w:val="24"/>
+          <w:szCs w:val="24"/>
+        </w:rPr>
+        <w:t>10.1016/j.rsma.2020.101163</w:t>
       </w:r>
     </w:p>
     <w:p>
@@ -2833,78 +3069,88 @@
           <w:szCs w:val="24"/>
         </w:rPr>
       </w:pPr>
-      <w:r>
-        <w:rPr>
-          <w:rFonts w:ascii="Times New Roman" w:hAnsi="Times New Roman" w:cs="Times New Roman"/>
-          <w:sz w:val="24"/>
-          <w:szCs w:val="24"/>
-        </w:rPr>
-        <w:t xml:space="preserve">McLaughlin, K., </w:t>
-      </w:r>
-      <w:r>
-        <w:rPr>
-          <w:rFonts w:ascii="Times New Roman" w:hAnsi="Times New Roman" w:cs="Times New Roman"/>
-          <w:b/>
-          <w:sz w:val="24"/>
-          <w:szCs w:val="24"/>
-        </w:rPr>
-        <w:t>N.P. Nezlin,</w:t>
-      </w:r>
-      <w:r>
-        <w:rPr>
-          <w:rFonts w:ascii="Times New Roman" w:hAnsi="Times New Roman" w:cs="Times New Roman"/>
-          <w:sz w:val="24"/>
-          <w:szCs w:val="24"/>
-        </w:rPr>
-        <w:t xml:space="preserve"> S.B. Weisberg, A.G. Dickson, J.A. Booth, C.L. Cash, A. Feit, J.R. Gully, </w:t>
-      </w:r>
-      <w:r>
-        <w:rPr>
-          <w:rFonts w:ascii="Times New Roman" w:hAnsi="Times New Roman" w:cs="Times New Roman"/>
-          <w:sz w:val="24"/>
-          <w:szCs w:val="24"/>
-        </w:rPr>
-        <w:t xml:space="preserve">M.D.A. Howard, </w:t>
-      </w:r>
-      <w:r>
-        <w:rPr>
-          <w:rFonts w:ascii="Times New Roman" w:hAnsi="Times New Roman" w:cs="Times New Roman"/>
-          <w:sz w:val="24"/>
-          <w:szCs w:val="24"/>
-        </w:rPr>
-        <w:t>S. Johnson, A. Latker, M.J. Mengel,</w:t>
-      </w:r>
-      <w:r>
-        <w:rPr>
-          <w:rFonts w:ascii="Times New Roman" w:hAnsi="Times New Roman" w:cs="Times New Roman"/>
-          <w:sz w:val="24"/>
-          <w:szCs w:val="24"/>
-        </w:rPr>
-        <w:t xml:space="preserve"> </w:t>
-      </w:r>
-      <w:r>
-        <w:rPr>
-          <w:rFonts w:ascii="Times New Roman" w:hAnsi="Times New Roman" w:cs="Times New Roman"/>
-          <w:sz w:val="24"/>
-          <w:szCs w:val="24"/>
-        </w:rPr>
-        <w:t>G.L. Robertson, A. Steele, L. Terriquez.</w:t>
-      </w:r>
-      <w:r>
-        <w:rPr>
-          <w:rFonts w:ascii="Times New Roman" w:hAnsi="Times New Roman" w:cs="Times New Roman"/>
-          <w:sz w:val="24"/>
-          <w:szCs w:val="24"/>
-        </w:rPr>
-        <w:t xml:space="preserve"> 2018. </w:t>
-      </w:r>
-      <w:r>
-        <w:rPr>
-          <w:rFonts w:ascii="Times New Roman" w:hAnsi="Times New Roman" w:cs="Times New Roman"/>
-          <w:sz w:val="24"/>
-          <w:szCs w:val="24"/>
-        </w:rPr>
-        <w:t>Seasonal patterns in aragonite saturation state on the southern California continental shelf</w:t>
+      <w:proofErr w:type="spellStart"/>
+      <w:r>
+        <w:rPr>
+          <w:rFonts w:ascii="Times New Roman" w:hAnsi="Times New Roman" w:cs="Times New Roman"/>
+          <w:sz w:val="24"/>
+          <w:szCs w:val="24"/>
+        </w:rPr>
+        <w:t>Bednaršek</w:t>
+      </w:r>
+      <w:proofErr w:type="spellEnd"/>
+      <w:r>
+        <w:rPr>
+          <w:rFonts w:ascii="Times New Roman" w:hAnsi="Times New Roman" w:cs="Times New Roman"/>
+          <w:sz w:val="24"/>
+          <w:szCs w:val="24"/>
+        </w:rPr>
+        <w:t>, N</w:t>
+      </w:r>
+      <w:r>
+        <w:rPr>
+          <w:rFonts w:ascii="Times New Roman" w:hAnsi="Times New Roman" w:cs="Times New Roman"/>
+          <w:sz w:val="24"/>
+          <w:szCs w:val="24"/>
+        </w:rPr>
+        <w:t>.</w:t>
+      </w:r>
+      <w:r>
+        <w:rPr>
+          <w:rFonts w:ascii="Times New Roman" w:hAnsi="Times New Roman" w:cs="Times New Roman"/>
+          <w:sz w:val="24"/>
+          <w:szCs w:val="24"/>
+        </w:rPr>
+        <w:t xml:space="preserve">, R.A. Feely, E.L. Howes, B.P.V. Hunt, F. Kessouri, P. León, S. Lischka8, A.E. Maas, K. McLaughlin, </w:t>
+      </w:r>
+      <w:r>
+        <w:rPr>
+          <w:rFonts w:ascii="Times New Roman" w:hAnsi="Times New Roman" w:cs="Times New Roman"/>
+          <w:b/>
+          <w:sz w:val="24"/>
+          <w:szCs w:val="24"/>
+        </w:rPr>
+        <w:t>N.P. Nezlin</w:t>
+      </w:r>
+      <w:r>
+        <w:rPr>
+          <w:rFonts w:ascii="Times New Roman" w:hAnsi="Times New Roman" w:cs="Times New Roman"/>
+          <w:sz w:val="24"/>
+          <w:szCs w:val="24"/>
+        </w:rPr>
+        <w:t>, M. Sutula</w:t>
+      </w:r>
+      <w:r>
+        <w:rPr>
+          <w:rFonts w:ascii="Times New Roman" w:hAnsi="Times New Roman" w:cs="Times New Roman"/>
+          <w:sz w:val="24"/>
+          <w:szCs w:val="24"/>
+        </w:rPr>
+        <w:t xml:space="preserve">, </w:t>
+      </w:r>
+      <w:r>
+        <w:rPr>
+          <w:rFonts w:ascii="Times New Roman" w:hAnsi="Times New Roman" w:cs="Times New Roman"/>
+          <w:sz w:val="24"/>
+          <w:szCs w:val="24"/>
+        </w:rPr>
+        <w:t>S.B. Weisberg</w:t>
+      </w:r>
+      <w:r>
+        <w:rPr>
+          <w:rFonts w:ascii="Times New Roman" w:hAnsi="Times New Roman" w:cs="Times New Roman"/>
+          <w:sz w:val="24"/>
+          <w:szCs w:val="24"/>
+        </w:rPr>
+        <w:t xml:space="preserve">. 2019. </w:t>
+      </w:r>
+      <w:r>
+        <w:rPr>
+          <w:rFonts w:ascii="Times New Roman" w:hAnsi="Times New Roman" w:cs="Times New Roman"/>
+          <w:sz w:val="24"/>
+          <w:szCs w:val="24"/>
+        </w:rPr>
+        <w:t>Systematic review and meta-analysis toward synthesis of thresholds of ocean acidification impacts on calcifying pteropods and interactions with warming</w:t>
       </w:r>
       <w:r>
         <w:rPr>
@@ -2916,69 +3162,28 @@
       </w:r>
       <w:r>
         <w:rPr>
-          <w:rFonts w:ascii="Times New Roman" w:eastAsia="Times New Roman" w:hAnsi="Times New Roman" w:cs="Times New Roman"/>
-          <w:i/>
-          <w:iCs/>
-          <w:sz w:val="24"/>
-          <w:szCs w:val="24"/>
-        </w:rPr>
-        <w:t>Continental Shelf Research</w:t>
-      </w:r>
-      <w:r>
-        <w:rPr>
-          <w:rFonts w:ascii="Times New Roman" w:hAnsi="Times New Roman" w:cs="Times New Roman"/>
-          <w:sz w:val="24"/>
-          <w:szCs w:val="24"/>
-        </w:rPr>
-        <w:t xml:space="preserve"> </w:t>
-      </w:r>
-      <w:r>
-        <w:rPr>
-          <w:rFonts w:ascii="Times New Roman" w:hAnsi="Times New Roman" w:cs="Times New Roman"/>
-          <w:sz w:val="24"/>
-          <w:szCs w:val="24"/>
-        </w:rPr>
-        <w:t>167:</w:t>
-      </w:r>
-      <w:r>
-        <w:rPr>
-          <w:rFonts w:ascii="Times New Roman" w:hAnsi="Times New Roman" w:cs="Times New Roman"/>
-          <w:sz w:val="24"/>
-          <w:szCs w:val="24"/>
-        </w:rPr>
-        <w:t xml:space="preserve"> </w:t>
-      </w:r>
-      <w:r>
-        <w:rPr>
-          <w:rFonts w:ascii="Times New Roman" w:hAnsi="Times New Roman" w:cs="Times New Roman"/>
-          <w:sz w:val="24"/>
-          <w:szCs w:val="24"/>
-        </w:rPr>
-        <w:t>77-86</w:t>
-      </w:r>
-      <w:r>
-        <w:rPr>
-          <w:rFonts w:ascii="Times New Roman" w:hAnsi="Times New Roman" w:cs="Times New Roman"/>
-          <w:sz w:val="24"/>
-          <w:szCs w:val="24"/>
-        </w:rPr>
-        <w:t xml:space="preserve">. </w:t>
-      </w:r>
-      <w:r>
-        <w:rPr>
-          <w:rFonts w:ascii="Times New Roman" w:hAnsi="Times New Roman" w:cs="Times New Roman"/>
-          <w:sz w:val="24"/>
-          <w:szCs w:val="24"/>
-        </w:rPr>
-        <w:t xml:space="preserve">DOI: </w:t>
-      </w:r>
-      <w:r>
-        <w:rPr>
-          <w:rFonts w:ascii="Times New Roman" w:hAnsi="Times New Roman" w:cs="Times New Roman"/>
-          <w:sz w:val="24"/>
-          <w:szCs w:val="24"/>
-        </w:rPr>
-        <w:t>10.1016/j.csr.2018.07.009</w:t>
+          <w:rFonts w:ascii="Times New Roman" w:hAnsi="Times New Roman" w:cs="Times New Roman"/>
+          <w:i/>
+          <w:sz w:val="24"/>
+          <w:szCs w:val="24"/>
+        </w:rPr>
+        <w:t>Frontiers in Marine Science</w:t>
+      </w:r>
+      <w:r>
+        <w:rPr>
+          <w:rFonts w:ascii="Times New Roman" w:hAnsi="Times New Roman" w:cs="Times New Roman"/>
+          <w:sz w:val="24"/>
+          <w:szCs w:val="24"/>
+        </w:rPr>
+        <w:t xml:space="preserve"> 6:227, DOI</w:t>
+      </w:r>
+      <w:r>
+        <w:rPr>
+          <w:rFonts w:ascii="Times New Roman" w:hAnsi="Times New Roman" w:cs="Times New Roman"/>
+          <w:sz w:val="24"/>
+          <w:szCs w:val="24"/>
+        </w:rPr>
+        <w:t>: 10.3389/fmars.2019.00227</w:t>
       </w:r>
     </w:p>
     <w:p>
@@ -3000,6 +3205,170 @@
       <w:r>
         <w:rPr>
           <w:rFonts w:ascii="Times New Roman" w:hAnsi="Times New Roman" w:cs="Times New Roman"/>
+          <w:sz w:val="24"/>
+          <w:szCs w:val="24"/>
+        </w:rPr>
+        <w:t xml:space="preserve">McLaughlin, K., </w:t>
+      </w:r>
+      <w:r>
+        <w:rPr>
+          <w:rFonts w:ascii="Times New Roman" w:hAnsi="Times New Roman" w:cs="Times New Roman"/>
+          <w:b/>
+          <w:sz w:val="24"/>
+          <w:szCs w:val="24"/>
+        </w:rPr>
+        <w:t>N.P. Nezlin,</w:t>
+      </w:r>
+      <w:r>
+        <w:rPr>
+          <w:rFonts w:ascii="Times New Roman" w:hAnsi="Times New Roman" w:cs="Times New Roman"/>
+          <w:sz w:val="24"/>
+          <w:szCs w:val="24"/>
+        </w:rPr>
+        <w:t xml:space="preserve"> S.B. Weisberg, A.G. Dickson, J.A. Booth, C.L. Cash, A. Feit, J.R. Gully, </w:t>
+      </w:r>
+      <w:r>
+        <w:rPr>
+          <w:rFonts w:ascii="Times New Roman" w:hAnsi="Times New Roman" w:cs="Times New Roman"/>
+          <w:sz w:val="24"/>
+          <w:szCs w:val="24"/>
+        </w:rPr>
+        <w:t xml:space="preserve">M.D.A. Howard, </w:t>
+      </w:r>
+      <w:r>
+        <w:rPr>
+          <w:rFonts w:ascii="Times New Roman" w:hAnsi="Times New Roman" w:cs="Times New Roman"/>
+          <w:sz w:val="24"/>
+          <w:szCs w:val="24"/>
+        </w:rPr>
+        <w:t>S. Johnson, A. Latker, M.J. Mengel,</w:t>
+      </w:r>
+      <w:r>
+        <w:rPr>
+          <w:rFonts w:ascii="Times New Roman" w:hAnsi="Times New Roman" w:cs="Times New Roman"/>
+          <w:sz w:val="24"/>
+          <w:szCs w:val="24"/>
+        </w:rPr>
+        <w:t xml:space="preserve"> </w:t>
+      </w:r>
+      <w:r>
+        <w:rPr>
+          <w:rFonts w:ascii="Times New Roman" w:hAnsi="Times New Roman" w:cs="Times New Roman"/>
+          <w:sz w:val="24"/>
+          <w:szCs w:val="24"/>
+        </w:rPr>
+        <w:t>G.L. Robertson, A. Steele, L. Terriquez.</w:t>
+      </w:r>
+      <w:r>
+        <w:rPr>
+          <w:rFonts w:ascii="Times New Roman" w:hAnsi="Times New Roman" w:cs="Times New Roman"/>
+          <w:sz w:val="24"/>
+          <w:szCs w:val="24"/>
+        </w:rPr>
+        <w:t xml:space="preserve"> 2018. </w:t>
+      </w:r>
+      <w:r>
+        <w:rPr>
+          <w:rFonts w:ascii="Times New Roman" w:hAnsi="Times New Roman" w:cs="Times New Roman"/>
+          <w:sz w:val="24"/>
+          <w:szCs w:val="24"/>
+        </w:rPr>
+        <w:t>Seasonal patterns in aragonite saturation state on the southern California continental shelf</w:t>
+      </w:r>
+      <w:r>
+        <w:rPr>
+          <w:rFonts w:ascii="Times New Roman" w:hAnsi="Times New Roman" w:cs="Times New Roman"/>
+          <w:sz w:val="24"/>
+          <w:szCs w:val="24"/>
+        </w:rPr>
+        <w:t xml:space="preserve">. </w:t>
+      </w:r>
+      <w:r>
+        <w:rPr>
+          <w:rFonts w:ascii="Times New Roman" w:eastAsia="Times New Roman" w:hAnsi="Times New Roman" w:cs="Times New Roman"/>
+          <w:i/>
+          <w:iCs/>
+          <w:sz w:val="24"/>
+          <w:szCs w:val="24"/>
+        </w:rPr>
+        <w:t>Continental Shelf Research</w:t>
+      </w:r>
+      <w:r>
+        <w:rPr>
+          <w:rFonts w:ascii="Times New Roman" w:hAnsi="Times New Roman" w:cs="Times New Roman"/>
+          <w:sz w:val="24"/>
+          <w:szCs w:val="24"/>
+        </w:rPr>
+        <w:t xml:space="preserve"> </w:t>
+      </w:r>
+      <w:r>
+        <w:rPr>
+          <w:rFonts w:ascii="Times New Roman" w:hAnsi="Times New Roman" w:cs="Times New Roman"/>
+          <w:sz w:val="24"/>
+          <w:szCs w:val="24"/>
+        </w:rPr>
+        <w:t>167:</w:t>
+      </w:r>
+      <w:r>
+        <w:rPr>
+          <w:rFonts w:ascii="Times New Roman" w:hAnsi="Times New Roman" w:cs="Times New Roman"/>
+          <w:sz w:val="24"/>
+          <w:szCs w:val="24"/>
+        </w:rPr>
+        <w:t xml:space="preserve"> </w:t>
+      </w:r>
+      <w:r>
+        <w:rPr>
+          <w:rFonts w:ascii="Times New Roman" w:hAnsi="Times New Roman" w:cs="Times New Roman"/>
+          <w:sz w:val="24"/>
+          <w:szCs w:val="24"/>
+        </w:rPr>
+        <w:t>77-86</w:t>
+      </w:r>
+      <w:r>
+        <w:rPr>
+          <w:rFonts w:ascii="Times New Roman" w:hAnsi="Times New Roman" w:cs="Times New Roman"/>
+          <w:sz w:val="24"/>
+          <w:szCs w:val="24"/>
+        </w:rPr>
+        <w:t xml:space="preserve">. </w:t>
+      </w:r>
+      <w:r>
+        <w:rPr>
+          <w:rFonts w:ascii="Times New Roman" w:hAnsi="Times New Roman" w:cs="Times New Roman"/>
+          <w:sz w:val="24"/>
+          <w:szCs w:val="24"/>
+        </w:rPr>
+        <w:t xml:space="preserve">DOI: </w:t>
+      </w:r>
+      <w:r>
+        <w:rPr>
+          <w:rFonts w:ascii="Times New Roman" w:hAnsi="Times New Roman" w:cs="Times New Roman"/>
+          <w:sz w:val="24"/>
+          <w:szCs w:val="24"/>
+        </w:rPr>
+        <w:t>10.1016/j.csr.2018.07.009</w:t>
+      </w:r>
+    </w:p>
+    <w:p>
+      <w:pPr>
+        <w:pStyle w:val="ListParagraph"/>
+        <w:numPr>
+          <w:ilvl w:val="0"/>
+          <w:numId w:val="1"/>
+        </w:numPr>
+        <w:spacing w:after="240" w:line="240" w:lineRule="auto"/>
+        <w:ind w:left="450" w:hanging="720"/>
+        <w:contextualSpacing w:val="0"/>
+        <w:rPr>
+          <w:rFonts w:ascii="Times New Roman" w:hAnsi="Times New Roman" w:cs="Times New Roman"/>
+          <w:sz w:val="24"/>
+          <w:szCs w:val="24"/>
+        </w:rPr>
+      </w:pPr>
+      <w:r>
+        <w:rPr>
+          <w:rFonts w:ascii="Times New Roman" w:hAnsi="Times New Roman" w:cs="Times New Roman"/>
           <w:b/>
           <w:sz w:val="24"/>
           <w:szCs w:val="24"/>
@@ -3172,23 +3541,7 @@
           <w:sz w:val="24"/>
           <w:szCs w:val="24"/>
         </w:rPr>
-        <w:t xml:space="preserve"> 15(8): 679–</w:t>
-      </w:r>
-      <w:r>
-        <w:rPr>
-          <w:rFonts w:ascii="Times New Roman" w:hAnsi="Times New Roman" w:cs="Times New Roman"/>
-          <w:sz w:val="24"/>
-          <w:szCs w:val="24"/>
-        </w:rPr>
-        <w:t>689</w:t>
-      </w:r>
-      <w:r>
-        <w:rPr>
-          <w:rFonts w:ascii="Times New Roman" w:hAnsi="Times New Roman" w:cs="Times New Roman"/>
-          <w:sz w:val="24"/>
-          <w:szCs w:val="24"/>
-        </w:rPr>
-        <w:t xml:space="preserve">. </w:t>
+        <w:t xml:space="preserve"> 15(8): 679–751. </w:t>
       </w:r>
       <w:r>
         <w:rPr>
@@ -3264,7 +3617,25 @@
           <w:sz w:val="24"/>
           <w:szCs w:val="24"/>
         </w:rPr>
-        <w:t xml:space="preserve">, M.J. Mengel, G.L. Robertson. 2017. Rapid nitrification of wastewater ammonium near coastal ocean outfalls, Southern California, USA. </w:t>
+        <w:t xml:space="preserve">, M.J. </w:t>
+      </w:r>
+      <w:proofErr w:type="spellStart"/>
+      <w:r>
+        <w:rPr>
+          <w:rFonts w:ascii="Times New Roman" w:hAnsi="Times New Roman" w:cs="Times New Roman"/>
+          <w:sz w:val="24"/>
+          <w:szCs w:val="24"/>
+        </w:rPr>
+        <w:t>Mengel</w:t>
+      </w:r>
+      <w:proofErr w:type="spellEnd"/>
+      <w:r>
+        <w:rPr>
+          <w:rFonts w:ascii="Times New Roman" w:hAnsi="Times New Roman" w:cs="Times New Roman"/>
+          <w:sz w:val="24"/>
+          <w:szCs w:val="24"/>
+        </w:rPr>
+        <w:t xml:space="preserve">, G.L. Robertson. 2017. Rapid nitrification of wastewater ammonium near coastal ocean outfalls, Southern California, USA. </w:t>
       </w:r>
       <w:r>
         <w:rPr>
@@ -3349,29 +3720,23 @@
         </w:rPr>
         <w:t xml:space="preserve">263-275. </w:t>
       </w:r>
-      <w:r>
-        <w:rPr>
-          <w:rFonts w:ascii="Times New Roman" w:hAnsi="Times New Roman" w:cs="Times New Roman"/>
-          <w:sz w:val="24"/>
-          <w:szCs w:val="24"/>
-        </w:rPr>
-        <w:t>DOI:</w:t>
-      </w:r>
-      <w:r>
-        <w:rPr>
-          <w:rFonts w:ascii="Times New Roman" w:hAnsi="Times New Roman" w:cs="Times New Roman"/>
-          <w:sz w:val="24"/>
-          <w:szCs w:val="24"/>
-        </w:rPr>
-        <w:t xml:space="preserve"> </w:t>
-      </w:r>
-      <w:r>
-        <w:rPr>
-          <w:rFonts w:ascii="Times New Roman" w:hAnsi="Times New Roman" w:cs="Times New Roman"/>
-          <w:sz w:val="24"/>
-          <w:szCs w:val="24"/>
-        </w:rPr>
-        <w:t>10.1016/j.ecss.2016.05.013</w:t>
+      <w:proofErr w:type="gramStart"/>
+      <w:r>
+        <w:rPr>
+          <w:rFonts w:ascii="Times New Roman" w:hAnsi="Times New Roman" w:cs="Times New Roman"/>
+          <w:sz w:val="24"/>
+          <w:szCs w:val="24"/>
+        </w:rPr>
+        <w:t>DOI:10.1016/j.ecss</w:t>
+      </w:r>
+      <w:proofErr w:type="gramEnd"/>
+      <w:r>
+        <w:rPr>
+          <w:rFonts w:ascii="Times New Roman" w:hAnsi="Times New Roman" w:cs="Times New Roman"/>
+          <w:sz w:val="24"/>
+          <w:szCs w:val="24"/>
+        </w:rPr>
+        <w:t>.2016.05.013</w:t>
       </w:r>
     </w:p>
     <w:p>
@@ -3405,7 +3770,16 @@
           <w:sz w:val="24"/>
           <w:szCs w:val="24"/>
         </w:rPr>
-        <w:t xml:space="preserve"> J.A.T. Booth, C. Beegan, C.L. Cash, J.R. Gully, A. Latker, M.J. Mengel, G.L. Robertson, A. Steele, S.B. Weisberg. 2016. Assessment of wastewater impact on dissolved oxygen around southern California’s submerged ocean outfalls. </w:t>
+        <w:t xml:space="preserve"> J.A.T. Booth, C. Beegan, C.L. Cash, J.R. Gully, A. Latker, M.J. Mengel, G.L. Robertson, A. Steele, S.B. Weisberg. 2016. Assessment of wastewater impact on dissolved </w:t>
+      </w:r>
+      <w:r>
+        <w:rPr>
+          <w:rFonts w:ascii="Times New Roman" w:hAnsi="Times New Roman" w:cs="Times New Roman"/>
+          <w:sz w:val="24"/>
+          <w:szCs w:val="24"/>
+        </w:rPr>
+        <w:lastRenderedPageBreak/>
+        <w:t xml:space="preserve">oxygen around southern California’s submerged ocean outfalls. </w:t>
       </w:r>
       <w:r>
         <w:rPr>
@@ -3422,7 +3796,7 @@
           <w:sz w:val="24"/>
           <w:szCs w:val="24"/>
         </w:rPr>
-        <w:t>.</w:t>
+        <w:t xml:space="preserve"> 7: 177–184.</w:t>
       </w:r>
       <w:r>
         <w:rPr>
@@ -3431,14 +3805,6 @@
           <w:szCs w:val="24"/>
         </w:rPr>
         <w:t xml:space="preserve"> DOI:</w:t>
-      </w:r>
-      <w:r>
-        <w:rPr>
-          <w:rFonts w:ascii="Times New Roman" w:hAnsi="Times New Roman" w:cs="Times New Roman"/>
-          <w:sz w:val="24"/>
-          <w:szCs w:val="24"/>
-        </w:rPr>
-        <w:t xml:space="preserve"> </w:t>
       </w:r>
       <w:r>
         <w:rPr>
@@ -3472,7 +3838,6 @@
           <w:sz w:val="24"/>
           <w:szCs w:val="24"/>
         </w:rPr>
-        <w:lastRenderedPageBreak/>
         <w:t>Panteleev</w:t>
       </w:r>
       <w:proofErr w:type="spellEnd"/>
@@ -3564,15 +3929,6 @@
           <w:szCs w:val="24"/>
         </w:rPr>
         <w:t xml:space="preserve"> DOI:</w:t>
-      </w:r>
-      <w:r>
-        <w:rPr>
-          <w:rFonts w:ascii="Times New Roman" w:eastAsia="Times New Roman" w:hAnsi="Times New Roman" w:cs="Times New Roman"/>
-          <w:iCs/>
-          <w:sz w:val="24"/>
-          <w:szCs w:val="24"/>
-        </w:rPr>
-        <w:t xml:space="preserve"> </w:t>
       </w:r>
       <w:r>
         <w:rPr>
@@ -3675,23 +4031,7 @@
           <w:sz w:val="24"/>
           <w:szCs w:val="24"/>
         </w:rPr>
-        <w:t>DOI:</w:t>
-      </w:r>
-      <w:r>
-        <w:rPr>
-          <w:rFonts w:ascii="Times New Roman" w:eastAsia="Times New Roman" w:hAnsi="Times New Roman" w:cs="Times New Roman"/>
-          <w:sz w:val="24"/>
-          <w:szCs w:val="24"/>
-        </w:rPr>
-        <w:t xml:space="preserve"> </w:t>
-      </w:r>
-      <w:r>
-        <w:rPr>
-          <w:rFonts w:ascii="Times New Roman" w:eastAsia="Times New Roman" w:hAnsi="Times New Roman" w:cs="Times New Roman"/>
-          <w:sz w:val="24"/>
-          <w:szCs w:val="24"/>
-        </w:rPr>
-        <w:t>10.1029/2011JC007773</w:t>
+        <w:t>DOI:10.1029/2011JC007773</w:t>
       </w:r>
     </w:p>
     <w:p>
@@ -3817,14 +4157,6 @@
           <w:sz w:val="24"/>
           <w:szCs w:val="24"/>
         </w:rPr>
-        <w:t xml:space="preserve"> </w:t>
-      </w:r>
-      <w:r>
-        <w:rPr>
-          <w:rFonts w:ascii="Times New Roman" w:eastAsia="Times New Roman" w:hAnsi="Times New Roman" w:cs="Times New Roman"/>
-          <w:sz w:val="24"/>
-          <w:szCs w:val="24"/>
-        </w:rPr>
         <w:t>10.1080/01431161.2012.661096</w:t>
       </w:r>
     </w:p>
@@ -3945,14 +4277,6 @@
           <w:sz w:val="24"/>
           <w:szCs w:val="24"/>
         </w:rPr>
-        <w:t xml:space="preserve"> </w:t>
-      </w:r>
-      <w:r>
-        <w:rPr>
-          <w:rFonts w:ascii="Times New Roman" w:eastAsia="Times New Roman" w:hAnsi="Times New Roman" w:cs="Times New Roman"/>
-          <w:sz w:val="24"/>
-          <w:szCs w:val="24"/>
-        </w:rPr>
         <w:t>10.1016/j.ecss.2010.01.022</w:t>
       </w:r>
     </w:p>
@@ -4056,14 +4380,6 @@
           <w:sz w:val="24"/>
           <w:szCs w:val="24"/>
         </w:rPr>
-        <w:t xml:space="preserve"> </w:t>
-      </w:r>
-      <w:r>
-        <w:rPr>
-          <w:rFonts w:ascii="Times New Roman" w:eastAsia="Times New Roman" w:hAnsi="Times New Roman" w:cs="Times New Roman"/>
-          <w:sz w:val="24"/>
-          <w:szCs w:val="24"/>
-        </w:rPr>
         <w:t>10.1016/j.jmarsys.2010.03.003</w:t>
       </w:r>
     </w:p>
@@ -4166,14 +4482,6 @@
           <w:sz w:val="24"/>
           <w:szCs w:val="24"/>
         </w:rPr>
-        <w:t xml:space="preserve"> </w:t>
-      </w:r>
-      <w:r>
-        <w:rPr>
-          <w:rFonts w:ascii="Times New Roman" w:eastAsia="Times New Roman" w:hAnsi="Times New Roman" w:cs="Times New Roman"/>
-          <w:sz w:val="24"/>
-          <w:szCs w:val="24"/>
-        </w:rPr>
         <w:t>10.1016/j.csr.2009.06.011</w:t>
       </w:r>
     </w:p>
@@ -4260,14 +4568,6 @@
           <w:sz w:val="24"/>
           <w:szCs w:val="24"/>
         </w:rPr>
-        <w:t xml:space="preserve"> </w:t>
-      </w:r>
-      <w:r>
-        <w:rPr>
-          <w:rFonts w:ascii="Times New Roman" w:eastAsia="Times New Roman" w:hAnsi="Times New Roman" w:cs="Times New Roman"/>
-          <w:sz w:val="24"/>
-          <w:szCs w:val="24"/>
-        </w:rPr>
         <w:t>10.1016/j.ecss.2009.01.004</w:t>
       </w:r>
     </w:p>
@@ -4302,7 +4602,25 @@
           <w:sz w:val="24"/>
           <w:szCs w:val="24"/>
         </w:rPr>
-        <w:t xml:space="preserve"> P.M. DiGiacomo, D.W. Diehl,  B.H. Jones, S.C. Johnson, M.J. Mengel, K.M. </w:t>
+        <w:t xml:space="preserve"> P.M. DiGiacomo, D.W. Diehl,  B.H. Jones, S.C. Johnson, M.J. </w:t>
+      </w:r>
+      <w:proofErr w:type="spellStart"/>
+      <w:r>
+        <w:rPr>
+          <w:rFonts w:ascii="Times New Roman" w:eastAsia="Times New Roman" w:hAnsi="Times New Roman" w:cs="Times New Roman"/>
+          <w:sz w:val="24"/>
+          <w:szCs w:val="24"/>
+        </w:rPr>
+        <w:t>Mengel</w:t>
+      </w:r>
+      <w:proofErr w:type="spellEnd"/>
+      <w:r>
+        <w:rPr>
+          <w:rFonts w:ascii="Times New Roman" w:eastAsia="Times New Roman" w:hAnsi="Times New Roman" w:cs="Times New Roman"/>
+          <w:sz w:val="24"/>
+          <w:szCs w:val="24"/>
+        </w:rPr>
+        <w:t xml:space="preserve">, K.M. </w:t>
       </w:r>
       <w:proofErr w:type="spellStart"/>
       <w:r>
@@ -4380,14 +4698,6 @@
           <w:szCs w:val="24"/>
         </w:rPr>
         <w:t xml:space="preserve"> DOI:</w:t>
-      </w:r>
-      <w:r>
-        <w:rPr>
-          <w:rFonts w:ascii="Times New Roman" w:eastAsia="Times New Roman" w:hAnsi="Times New Roman" w:cs="Times New Roman"/>
-          <w:sz w:val="24"/>
-          <w:szCs w:val="24"/>
-        </w:rPr>
-        <w:t xml:space="preserve"> </w:t>
       </w:r>
       <w:r>
         <w:rPr>
@@ -4495,14 +4805,6 @@
           <w:sz w:val="24"/>
           <w:szCs w:val="24"/>
         </w:rPr>
-        <w:t xml:space="preserve"> </w:t>
-      </w:r>
-      <w:r>
-        <w:rPr>
-          <w:rFonts w:ascii="Times New Roman" w:eastAsia="Times New Roman" w:hAnsi="Times New Roman" w:cs="Times New Roman"/>
-          <w:sz w:val="24"/>
-          <w:szCs w:val="24"/>
-        </w:rPr>
         <w:t>10.1007/BF02841339</w:t>
       </w:r>
       <w:r>
@@ -4553,7 +4855,25 @@
           <w:sz w:val="24"/>
           <w:szCs w:val="24"/>
         </w:rPr>
-        <w:t xml:space="preserve"> M. Mengel, B.H. Jones, J.C. </w:t>
+        <w:t xml:space="preserve"> M. </w:t>
+      </w:r>
+      <w:proofErr w:type="spellStart"/>
+      <w:r>
+        <w:rPr>
+          <w:rFonts w:ascii="Times New Roman" w:eastAsia="Times New Roman" w:hAnsi="Times New Roman" w:cs="Times New Roman"/>
+          <w:sz w:val="24"/>
+          <w:szCs w:val="24"/>
+        </w:rPr>
+        <w:t>Mengel</w:t>
+      </w:r>
+      <w:proofErr w:type="spellEnd"/>
+      <w:r>
+        <w:rPr>
+          <w:rFonts w:ascii="Times New Roman" w:eastAsia="Times New Roman" w:hAnsi="Times New Roman" w:cs="Times New Roman"/>
+          <w:sz w:val="24"/>
+          <w:szCs w:val="24"/>
+        </w:rPr>
+        <w:t xml:space="preserve">, B.H. Jones, J.C. </w:t>
       </w:r>
       <w:proofErr w:type="spellStart"/>
       <w:r>
@@ -4614,23 +4934,33 @@
           <w:sz w:val="24"/>
           <w:szCs w:val="24"/>
         </w:rPr>
-        <w:t xml:space="preserve"> DOI:</w:t>
-      </w:r>
-      <w:r>
-        <w:rPr>
-          <w:rFonts w:ascii="Times New Roman" w:eastAsia="Times New Roman" w:hAnsi="Times New Roman" w:cs="Times New Roman"/>
-          <w:sz w:val="24"/>
-          <w:szCs w:val="24"/>
-        </w:rPr>
-        <w:t xml:space="preserve"> </w:t>
-      </w:r>
-      <w:r>
-        <w:rPr>
-          <w:rFonts w:ascii="Times New Roman" w:eastAsia="Times New Roman" w:hAnsi="Times New Roman" w:cs="Times New Roman"/>
-          <w:sz w:val="24"/>
-          <w:szCs w:val="24"/>
-        </w:rPr>
-        <w:t>10.1016/j.csr.2007.06.015</w:t>
+        <w:t xml:space="preserve"> </w:t>
+      </w:r>
+      <w:proofErr w:type="gramStart"/>
+      <w:r>
+        <w:rPr>
+          <w:rFonts w:ascii="Times New Roman" w:eastAsia="Times New Roman" w:hAnsi="Times New Roman" w:cs="Times New Roman"/>
+          <w:sz w:val="24"/>
+          <w:szCs w:val="24"/>
+        </w:rPr>
+        <w:t>DOI:</w:t>
+      </w:r>
+      <w:r>
+        <w:rPr>
+          <w:rFonts w:ascii="Times New Roman" w:eastAsia="Times New Roman" w:hAnsi="Times New Roman" w:cs="Times New Roman"/>
+          <w:sz w:val="24"/>
+          <w:szCs w:val="24"/>
+        </w:rPr>
+        <w:t>10.1016/j.csr</w:t>
+      </w:r>
+      <w:proofErr w:type="gramEnd"/>
+      <w:r>
+        <w:rPr>
+          <w:rFonts w:ascii="Times New Roman" w:eastAsia="Times New Roman" w:hAnsi="Times New Roman" w:cs="Times New Roman"/>
+          <w:sz w:val="24"/>
+          <w:szCs w:val="24"/>
+        </w:rPr>
+        <w:t>.2007.06.015</w:t>
       </w:r>
     </w:p>
     <w:p>
@@ -4655,6 +4985,7 @@
           <w:sz w:val="24"/>
           <w:szCs w:val="24"/>
         </w:rPr>
+        <w:lastRenderedPageBreak/>
         <w:t xml:space="preserve">Morozov, A.Y., S.V. </w:t>
       </w:r>
       <w:proofErr w:type="spellStart"/>
@@ -4734,14 +5065,6 @@
           <w:szCs w:val="24"/>
         </w:rPr>
         <w:t xml:space="preserve"> DOI:</w:t>
-      </w:r>
-      <w:r>
-        <w:rPr>
-          <w:rFonts w:ascii="Times New Roman" w:eastAsia="Times New Roman" w:hAnsi="Times New Roman" w:cs="Times New Roman"/>
-          <w:sz w:val="24"/>
-          <w:szCs w:val="24"/>
-        </w:rPr>
-        <w:t xml:space="preserve"> </w:t>
       </w:r>
       <w:r>
         <w:rPr>
@@ -4775,7 +5098,6 @@
           <w:sz w:val="24"/>
           <w:szCs w:val="24"/>
         </w:rPr>
-        <w:lastRenderedPageBreak/>
         <w:t>Nezlin, N.P.,</w:t>
       </w:r>
       <w:r>
@@ -4828,14 +5150,6 @@
           <w:szCs w:val="24"/>
         </w:rPr>
         <w:t xml:space="preserve"> DOI:</w:t>
-      </w:r>
-      <w:r>
-        <w:rPr>
-          <w:rFonts w:ascii="Times New Roman" w:eastAsia="Times New Roman" w:hAnsi="Times New Roman" w:cs="Times New Roman"/>
-          <w:sz w:val="24"/>
-          <w:szCs w:val="24"/>
-        </w:rPr>
-        <w:t xml:space="preserve"> </w:t>
       </w:r>
       <w:r>
         <w:rPr>
@@ -5137,14 +5451,6 @@
           <w:sz w:val="24"/>
           <w:szCs w:val="24"/>
         </w:rPr>
-        <w:t xml:space="preserve"> </w:t>
-      </w:r>
-      <w:r>
-        <w:rPr>
-          <w:rFonts w:ascii="Times New Roman" w:eastAsia="Times New Roman" w:hAnsi="Times New Roman" w:cs="Times New Roman"/>
-          <w:sz w:val="24"/>
-          <w:szCs w:val="24"/>
-        </w:rPr>
         <w:t>10.1029/2004JC002675</w:t>
       </w:r>
     </w:p>
@@ -5247,14 +5553,6 @@
           <w:sz w:val="24"/>
           <w:szCs w:val="24"/>
         </w:rPr>
-        <w:t xml:space="preserve"> </w:t>
-      </w:r>
-      <w:r>
-        <w:rPr>
-          <w:rFonts w:ascii="Times New Roman" w:eastAsia="Times New Roman" w:hAnsi="Times New Roman" w:cs="Times New Roman"/>
-          <w:sz w:val="24"/>
-          <w:szCs w:val="24"/>
-        </w:rPr>
         <w:t>10.1016/j.rse.2005.08.008</w:t>
       </w:r>
     </w:p>
@@ -5350,14 +5648,6 @@
           <w:sz w:val="24"/>
           <w:szCs w:val="24"/>
         </w:rPr>
-        <w:t xml:space="preserve"> </w:t>
-      </w:r>
-      <w:r>
-        <w:rPr>
-          <w:rFonts w:ascii="Times New Roman" w:eastAsia="Times New Roman" w:hAnsi="Times New Roman" w:cs="Times New Roman"/>
-          <w:sz w:val="24"/>
-          <w:szCs w:val="24"/>
-        </w:rPr>
         <w:t>10.1016/j.csr.2005.05.001</w:t>
       </w:r>
     </w:p>
@@ -5478,14 +5768,6 @@
           <w:sz w:val="24"/>
           <w:szCs w:val="24"/>
         </w:rPr>
-        <w:t xml:space="preserve"> </w:t>
-      </w:r>
-      <w:r>
-        <w:rPr>
-          <w:rFonts w:ascii="Times New Roman" w:eastAsia="Times New Roman" w:hAnsi="Times New Roman" w:cs="Times New Roman"/>
-          <w:sz w:val="24"/>
-          <w:szCs w:val="24"/>
-        </w:rPr>
         <w:t>10.1021/es0501464</w:t>
       </w:r>
     </w:p>
@@ -5587,14 +5869,6 @@
           <w:sz w:val="24"/>
           <w:szCs w:val="24"/>
         </w:rPr>
-        <w:t xml:space="preserve"> </w:t>
-      </w:r>
-      <w:r>
-        <w:rPr>
-          <w:rFonts w:ascii="Times New Roman" w:eastAsia="Times New Roman" w:hAnsi="Times New Roman" w:cs="Times New Roman"/>
-          <w:sz w:val="24"/>
-          <w:szCs w:val="24"/>
-        </w:rPr>
         <w:t>10.1016/j.rse.2005.02.005</w:t>
       </w:r>
     </w:p>
@@ -5706,14 +5980,6 @@
           <w:sz w:val="24"/>
           <w:szCs w:val="24"/>
         </w:rPr>
-        <w:t xml:space="preserve"> </w:t>
-      </w:r>
-      <w:r>
-        <w:rPr>
-          <w:rFonts w:ascii="Times New Roman" w:eastAsia="Times New Roman" w:hAnsi="Times New Roman" w:cs="Times New Roman"/>
-          <w:sz w:val="24"/>
-          <w:szCs w:val="24"/>
-        </w:rPr>
         <w:t>10.1007/s10530-005-5213-y</w:t>
       </w:r>
     </w:p>
@@ -5817,14 +6083,6 @@
           <w:sz w:val="24"/>
           <w:szCs w:val="24"/>
         </w:rPr>
-        <w:t xml:space="preserve"> </w:t>
-      </w:r>
-      <w:r>
-        <w:rPr>
-          <w:rFonts w:ascii="Times New Roman" w:eastAsia="Times New Roman" w:hAnsi="Times New Roman" w:cs="Times New Roman"/>
-          <w:sz w:val="24"/>
-          <w:szCs w:val="24"/>
-        </w:rPr>
         <w:t>10.1016/j.jaridenv.2005.01.015</w:t>
       </w:r>
     </w:p>
@@ -5963,14 +6221,6 @@
           <w:sz w:val="24"/>
           <w:szCs w:val="24"/>
         </w:rPr>
-        <w:t xml:space="preserve"> </w:t>
-      </w:r>
-      <w:r>
-        <w:rPr>
-          <w:rFonts w:ascii="Times New Roman" w:eastAsia="Times New Roman" w:hAnsi="Times New Roman" w:cs="Times New Roman"/>
-          <w:sz w:val="24"/>
-          <w:szCs w:val="24"/>
-        </w:rPr>
         <w:t>10.1016/j.csr.2004.03.012</w:t>
       </w:r>
     </w:p>
@@ -5997,6 +6247,7 @@
           <w:sz w:val="24"/>
           <w:szCs w:val="24"/>
         </w:rPr>
+        <w:lastRenderedPageBreak/>
         <w:t>Nezlin, N.P.,</w:t>
       </w:r>
       <w:r>
@@ -6094,14 +6345,6 @@
           <w:szCs w:val="24"/>
         </w:rPr>
         <w:t xml:space="preserve"> DOI:</w:t>
-      </w:r>
-      <w:r>
-        <w:rPr>
-          <w:rFonts w:ascii="Times New Roman" w:eastAsia="Times New Roman" w:hAnsi="Times New Roman" w:cs="Times New Roman"/>
-          <w:sz w:val="24"/>
-          <w:szCs w:val="24"/>
-        </w:rPr>
-        <w:t xml:space="preserve"> </w:t>
       </w:r>
       <w:r>
         <w:rPr>
@@ -6135,7 +6378,6 @@
           <w:sz w:val="24"/>
           <w:szCs w:val="24"/>
         </w:rPr>
-        <w:lastRenderedPageBreak/>
         <w:t>Nezlin, N.P.,</w:t>
       </w:r>
       <w:r>
@@ -6225,14 +6467,6 @@
           <w:szCs w:val="24"/>
         </w:rPr>
         <w:t xml:space="preserve"> DOI:</w:t>
-      </w:r>
-      <w:r>
-        <w:rPr>
-          <w:rFonts w:ascii="Times New Roman" w:eastAsia="Times New Roman" w:hAnsi="Times New Roman" w:cs="Times New Roman"/>
-          <w:sz w:val="24"/>
-          <w:szCs w:val="24"/>
-        </w:rPr>
-        <w:t xml:space="preserve"> </w:t>
       </w:r>
       <w:r>
         <w:rPr>
@@ -6378,23 +6612,7 @@
           <w:sz w:val="24"/>
           <w:szCs w:val="24"/>
         </w:rPr>
-        <w:t xml:space="preserve"> DOI:</w:t>
-      </w:r>
-      <w:r>
-        <w:rPr>
-          <w:rFonts w:ascii="Times New Roman" w:eastAsia="Times New Roman" w:hAnsi="Times New Roman" w:cs="Times New Roman"/>
-          <w:sz w:val="24"/>
-          <w:szCs w:val="24"/>
-        </w:rPr>
-        <w:t xml:space="preserve"> </w:t>
-      </w:r>
-      <w:r>
-        <w:rPr>
-          <w:rFonts w:ascii="Times New Roman" w:eastAsia="Times New Roman" w:hAnsi="Times New Roman" w:cs="Times New Roman"/>
-          <w:sz w:val="24"/>
-          <w:szCs w:val="24"/>
-        </w:rPr>
-        <w:t>10.1029/2001JC001014</w:t>
+        <w:t xml:space="preserve"> DOI:10.1029/2001JC001014</w:t>
       </w:r>
     </w:p>
     <w:p>
@@ -6480,14 +6698,6 @@
           <w:sz w:val="24"/>
           <w:szCs w:val="24"/>
         </w:rPr>
-        <w:t xml:space="preserve"> </w:t>
-      </w:r>
-      <w:r>
-        <w:rPr>
-          <w:rFonts w:ascii="Times New Roman" w:eastAsia="Times New Roman" w:hAnsi="Times New Roman" w:cs="Times New Roman"/>
-          <w:sz w:val="24"/>
-          <w:szCs w:val="24"/>
-        </w:rPr>
         <w:t>10.1016/S0924-7963(03)00030-7</w:t>
       </w:r>
     </w:p>
@@ -6574,14 +6784,6 @@
           <w:sz w:val="24"/>
           <w:szCs w:val="24"/>
         </w:rPr>
-        <w:t xml:space="preserve"> </w:t>
-      </w:r>
-      <w:r>
-        <w:rPr>
-          <w:rFonts w:ascii="Times New Roman" w:eastAsia="Times New Roman" w:hAnsi="Times New Roman" w:cs="Times New Roman"/>
-          <w:sz w:val="24"/>
-          <w:szCs w:val="24"/>
-        </w:rPr>
         <w:t>10.1016/S0034-4257(02)00109-8</w:t>
       </w:r>
     </w:p>
@@ -6711,14 +6913,6 @@
           <w:sz w:val="24"/>
           <w:szCs w:val="24"/>
         </w:rPr>
-        <w:t xml:space="preserve"> </w:t>
-      </w:r>
-      <w:r>
-        <w:rPr>
-          <w:rFonts w:ascii="Times New Roman" w:eastAsia="Times New Roman" w:hAnsi="Times New Roman" w:cs="Times New Roman"/>
-          <w:sz w:val="24"/>
-          <w:szCs w:val="24"/>
-        </w:rPr>
         <w:t>10.1016/S0924-7963(02)00035-0</w:t>
       </w:r>
     </w:p>
@@ -6884,14 +7078,6 @@
           <w:sz w:val="24"/>
           <w:szCs w:val="24"/>
         </w:rPr>
-        <w:t xml:space="preserve"> </w:t>
-      </w:r>
-      <w:r>
-        <w:rPr>
-          <w:rFonts w:ascii="Times New Roman" w:eastAsia="Times New Roman" w:hAnsi="Times New Roman" w:cs="Times New Roman"/>
-          <w:sz w:val="24"/>
-          <w:szCs w:val="24"/>
-        </w:rPr>
         <w:t>10.1016/S0924-7963(02)00030-1</w:t>
       </w:r>
     </w:p>
@@ -6926,7 +7112,25 @@
           <w:sz w:val="24"/>
           <w:szCs w:val="24"/>
         </w:rPr>
-        <w:t xml:space="preserve"> Y.D. Afanasyev, A.I. Ginzburg, A.G. </w:t>
+        <w:t xml:space="preserve"> Y.D. </w:t>
+      </w:r>
+      <w:proofErr w:type="spellStart"/>
+      <w:r>
+        <w:rPr>
+          <w:rFonts w:ascii="Times New Roman" w:eastAsia="Times New Roman" w:hAnsi="Times New Roman" w:cs="Times New Roman"/>
+          <w:sz w:val="24"/>
+          <w:szCs w:val="24"/>
+        </w:rPr>
+        <w:t>Afanasyev</w:t>
+      </w:r>
+      <w:proofErr w:type="spellEnd"/>
+      <w:r>
+        <w:rPr>
+          <w:rFonts w:ascii="Times New Roman" w:eastAsia="Times New Roman" w:hAnsi="Times New Roman" w:cs="Times New Roman"/>
+          <w:sz w:val="24"/>
+          <w:szCs w:val="24"/>
+        </w:rPr>
+        <w:t xml:space="preserve">, A.I. Ginzburg, A.G. </w:t>
       </w:r>
       <w:proofErr w:type="spellStart"/>
       <w:r>
@@ -6988,14 +7192,6 @@
           <w:szCs w:val="24"/>
         </w:rPr>
         <w:t xml:space="preserve"> DOI:</w:t>
-      </w:r>
-      <w:r>
-        <w:rPr>
-          <w:rFonts w:ascii="Times New Roman" w:eastAsia="Times New Roman" w:hAnsi="Times New Roman" w:cs="Times New Roman"/>
-          <w:sz w:val="24"/>
-          <w:szCs w:val="24"/>
-        </w:rPr>
-        <w:t xml:space="preserve"> </w:t>
       </w:r>
       <w:r>
         <w:rPr>
@@ -7106,14 +7302,6 @@
           <w:sz w:val="24"/>
           <w:szCs w:val="24"/>
         </w:rPr>
-        <w:t xml:space="preserve"> </w:t>
-      </w:r>
-      <w:r>
-        <w:rPr>
-          <w:rFonts w:ascii="Times New Roman" w:eastAsia="Times New Roman" w:hAnsi="Times New Roman" w:cs="Times New Roman"/>
-          <w:sz w:val="24"/>
-          <w:szCs w:val="24"/>
-        </w:rPr>
         <w:t>10.1016/S0034-4257(01)00316-9</w:t>
       </w:r>
     </w:p>
@@ -7133,13 +7321,23 @@
           <w:szCs w:val="24"/>
         </w:rPr>
       </w:pPr>
-      <w:r>
-        <w:rPr>
-          <w:rFonts w:ascii="Times New Roman" w:eastAsia="Times New Roman" w:hAnsi="Times New Roman" w:cs="Times New Roman"/>
-          <w:sz w:val="24"/>
-          <w:szCs w:val="24"/>
-        </w:rPr>
-        <w:t xml:space="preserve">Afanasyev, Y.D., </w:t>
+      <w:proofErr w:type="spellStart"/>
+      <w:r>
+        <w:rPr>
+          <w:rFonts w:ascii="Times New Roman" w:eastAsia="Times New Roman" w:hAnsi="Times New Roman" w:cs="Times New Roman"/>
+          <w:sz w:val="24"/>
+          <w:szCs w:val="24"/>
+        </w:rPr>
+        <w:t>Afanasyev</w:t>
+      </w:r>
+      <w:proofErr w:type="spellEnd"/>
+      <w:r>
+        <w:rPr>
+          <w:rFonts w:ascii="Times New Roman" w:eastAsia="Times New Roman" w:hAnsi="Times New Roman" w:cs="Times New Roman"/>
+          <w:sz w:val="24"/>
+          <w:szCs w:val="24"/>
+        </w:rPr>
+        <w:t xml:space="preserve">, Y.D., </w:t>
       </w:r>
       <w:r>
         <w:rPr>
@@ -7218,14 +7416,6 @@
           <w:szCs w:val="24"/>
         </w:rPr>
         <w:t xml:space="preserve"> DOI:</w:t>
-      </w:r>
-      <w:r>
-        <w:rPr>
-          <w:rFonts w:ascii="Times New Roman" w:eastAsia="Times New Roman" w:hAnsi="Times New Roman" w:cs="Times New Roman"/>
-          <w:sz w:val="24"/>
-          <w:szCs w:val="24"/>
-        </w:rPr>
-        <w:t xml:space="preserve"> </w:t>
       </w:r>
       <w:r>
         <w:rPr>
@@ -7415,7 +7605,16 @@
           <w:sz w:val="24"/>
           <w:szCs w:val="24"/>
         </w:rPr>
-        <w:t xml:space="preserve">. 2000. Peculiarities of the water dynamics and chlorophyll a distribution in the northeastern part of the Black Sea in autumn 1997. </w:t>
+        <w:t xml:space="preserve">. 2000. Peculiarities of the water dynamics and chlorophyll a </w:t>
+      </w:r>
+      <w:r>
+        <w:rPr>
+          <w:rFonts w:ascii="Times New Roman" w:eastAsia="Times New Roman" w:hAnsi="Times New Roman" w:cs="Times New Roman"/>
+          <w:sz w:val="24"/>
+          <w:szCs w:val="24"/>
+        </w:rPr>
+        <w:lastRenderedPageBreak/>
+        <w:t xml:space="preserve">distribution in the northeastern part of the Black Sea in autumn 1997. </w:t>
       </w:r>
       <w:r>
         <w:rPr>
@@ -7485,16 +7684,7 @@
           <w:sz w:val="24"/>
           <w:szCs w:val="24"/>
         </w:rPr>
-        <w:t xml:space="preserve">, M. Gregoire. 1999. Patterns of seasonal and interannual changes of surface chlorophyll concentration in the Black Sea revealed from the remote </w:t>
-      </w:r>
-      <w:r>
-        <w:rPr>
-          <w:rFonts w:ascii="Times New Roman" w:eastAsia="Times New Roman" w:hAnsi="Times New Roman" w:cs="Times New Roman"/>
-          <w:sz w:val="24"/>
-          <w:szCs w:val="24"/>
-        </w:rPr>
-        <w:lastRenderedPageBreak/>
-        <w:t xml:space="preserve">sensed data. </w:t>
+        <w:t xml:space="preserve">, M. Gregoire. 1999. Patterns of seasonal and interannual changes of surface chlorophyll concentration in the Black Sea revealed from the remote sensed data. </w:t>
       </w:r>
       <w:r>
         <w:rPr>
@@ -7537,14 +7727,6 @@
           <w:szCs w:val="24"/>
         </w:rPr>
         <w:t xml:space="preserve"> DOI:</w:t>
-      </w:r>
-      <w:r>
-        <w:rPr>
-          <w:rFonts w:ascii="Times New Roman" w:eastAsia="Times New Roman" w:hAnsi="Times New Roman" w:cs="Times New Roman"/>
-          <w:sz w:val="24"/>
-          <w:szCs w:val="24"/>
-        </w:rPr>
-        <w:t xml:space="preserve"> </w:t>
       </w:r>
       <w:r>
         <w:rPr>
@@ -7885,14 +8067,6 @@
           <w:sz w:val="24"/>
           <w:szCs w:val="24"/>
         </w:rPr>
-        <w:t xml:space="preserve"> </w:t>
-      </w:r>
-      <w:r>
-        <w:rPr>
-          <w:rFonts w:ascii="Times New Roman" w:eastAsia="Times New Roman" w:hAnsi="Times New Roman" w:cs="Times New Roman"/>
-          <w:sz w:val="24"/>
-          <w:szCs w:val="24"/>
-        </w:rPr>
         <w:t>10.1093/</w:t>
       </w:r>
       <w:proofErr w:type="spellStart"/>
@@ -8111,14 +8285,6 @@
           <w:sz w:val="24"/>
           <w:szCs w:val="24"/>
         </w:rPr>
-        <w:t xml:space="preserve"> </w:t>
-      </w:r>
-      <w:r>
-        <w:rPr>
-          <w:rFonts w:ascii="Times New Roman" w:eastAsia="Times New Roman" w:hAnsi="Times New Roman" w:cs="Times New Roman"/>
-          <w:sz w:val="24"/>
-          <w:szCs w:val="24"/>
-        </w:rPr>
         <w:t>10.1016/S0967-0645(97)00086-6</w:t>
       </w:r>
     </w:p>
@@ -8382,14 +8548,6 @@
           <w:sz w:val="24"/>
           <w:szCs w:val="24"/>
         </w:rPr>
-        <w:t xml:space="preserve"> </w:t>
-      </w:r>
-      <w:r>
-        <w:rPr>
-          <w:rFonts w:ascii="Times New Roman" w:eastAsia="Times New Roman" w:hAnsi="Times New Roman" w:cs="Times New Roman"/>
-          <w:sz w:val="24"/>
-          <w:szCs w:val="24"/>
-        </w:rPr>
         <w:t>10.1029/96JC00831</w:t>
       </w:r>
     </w:p>
@@ -8706,7 +8864,16 @@
           <w:sz w:val="24"/>
           <w:szCs w:val="24"/>
         </w:rPr>
-        <w:t xml:space="preserve"> V.I. Gagarin. 1995. Characteristics of epipelagic ecosystems of the Pacific Ocean on the basis of the satellite and field observations. The plankton stock in the </w:t>
+        <w:t xml:space="preserve"> V.I. Gagarin. 1995. Characteristics of epipelagic ecosystems of the Pacific Ocean on the basis of the satellite and </w:t>
+      </w:r>
+      <w:r>
+        <w:rPr>
+          <w:rFonts w:ascii="Times New Roman" w:eastAsia="Times New Roman" w:hAnsi="Times New Roman" w:cs="Times New Roman"/>
+          <w:sz w:val="24"/>
+          <w:szCs w:val="24"/>
+        </w:rPr>
+        <w:lastRenderedPageBreak/>
+        <w:t xml:space="preserve">field observations. The plankton stock in the </w:t>
       </w:r>
       <w:proofErr w:type="spellStart"/>
       <w:r>
@@ -8892,7 +9059,6 @@
           <w:sz w:val="24"/>
           <w:szCs w:val="24"/>
         </w:rPr>
-        <w:lastRenderedPageBreak/>
         <w:t>Vinogradov</w:t>
       </w:r>
       <w:proofErr w:type="spellEnd"/>
@@ -8920,7 +9086,25 @@
           <w:sz w:val="24"/>
           <w:szCs w:val="24"/>
         </w:rPr>
-        <w:t xml:space="preserve">, V.I. Vedernikov, V.I. Gagarin, </w:t>
+        <w:t xml:space="preserve">, V.I. </w:t>
+      </w:r>
+      <w:proofErr w:type="spellStart"/>
+      <w:r>
+        <w:rPr>
+          <w:rFonts w:ascii="Times New Roman" w:eastAsia="Times New Roman" w:hAnsi="Times New Roman" w:cs="Times New Roman"/>
+          <w:sz w:val="24"/>
+          <w:szCs w:val="24"/>
+        </w:rPr>
+        <w:t>Vedernikov</w:t>
+      </w:r>
+      <w:proofErr w:type="spellEnd"/>
+      <w:r>
+        <w:rPr>
+          <w:rFonts w:ascii="Times New Roman" w:eastAsia="Times New Roman" w:hAnsi="Times New Roman" w:cs="Times New Roman"/>
+          <w:sz w:val="24"/>
+          <w:szCs w:val="24"/>
+        </w:rPr>
+        <w:t xml:space="preserve">, V.I. Gagarin, </w:t>
       </w:r>
       <w:r>
         <w:rPr>
@@ -9313,25 +9497,7 @@
           <w:sz w:val="24"/>
           <w:szCs w:val="24"/>
         </w:rPr>
-        <w:t xml:space="preserve">. 1987. Distribution of </w:t>
-      </w:r>
-      <w:proofErr w:type="spellStart"/>
-      <w:r>
-        <w:rPr>
-          <w:rFonts w:ascii="Times New Roman" w:eastAsia="Times New Roman" w:hAnsi="Times New Roman" w:cs="Times New Roman"/>
-          <w:sz w:val="24"/>
-          <w:szCs w:val="24"/>
-        </w:rPr>
-        <w:t>seston</w:t>
-      </w:r>
-      <w:proofErr w:type="spellEnd"/>
-      <w:r>
-        <w:rPr>
-          <w:rFonts w:ascii="Times New Roman" w:eastAsia="Times New Roman" w:hAnsi="Times New Roman" w:cs="Times New Roman"/>
-          <w:sz w:val="24"/>
-          <w:szCs w:val="24"/>
-        </w:rPr>
-        <w:t xml:space="preserve"> along the coast of Southwest Africa (Namibia section). </w:t>
+        <w:t xml:space="preserve">. 1987. Distribution of seston along the coast of Southwest Africa (Namibia section). </w:t>
       </w:r>
       <w:r>
         <w:rPr>
@@ -9809,7 +9975,17 @@
           <w:sz w:val="24"/>
           <w:szCs w:val="24"/>
         </w:rPr>
-        <w:t>The Caspian Sea Environment (</w:t>
+        <w:t xml:space="preserve">The Caspian Sea </w:t>
+      </w:r>
+      <w:r>
+        <w:rPr>
+          <w:rFonts w:ascii="Times New Roman" w:eastAsia="Times New Roman" w:hAnsi="Times New Roman" w:cs="Times New Roman"/>
+          <w:i/>
+          <w:sz w:val="24"/>
+          <w:szCs w:val="24"/>
+        </w:rPr>
+        <w:lastRenderedPageBreak/>
+        <w:t>Environment (</w:t>
       </w:r>
       <w:r>
         <w:rPr>
@@ -9971,7 +10147,6 @@
           <w:sz w:val="24"/>
           <w:szCs w:val="24"/>
         </w:rPr>
-        <w:lastRenderedPageBreak/>
         <w:t>Vinogradov</w:t>
       </w:r>
       <w:proofErr w:type="spellEnd"/>
@@ -10995,6 +11170,7 @@
           <w:sz w:val="24"/>
           <w:szCs w:val="24"/>
         </w:rPr>
+        <w:lastRenderedPageBreak/>
         <w:t xml:space="preserve">Nezlin, N.P. </w:t>
       </w:r>
       <w:r>
@@ -11119,7 +11295,6 @@
           <w:szCs w:val="24"/>
           <w:u w:val="single"/>
         </w:rPr>
-        <w:lastRenderedPageBreak/>
         <w:t>TECHNICAL REPORTS</w:t>
       </w:r>
     </w:p>
@@ -12831,7 +13006,25 @@
           <w:sz w:val="24"/>
           <w:szCs w:val="24"/>
         </w:rPr>
-        <w:t xml:space="preserve"> Mengel,</w:t>
+        <w:t xml:space="preserve"> </w:t>
+      </w:r>
+      <w:proofErr w:type="spellStart"/>
+      <w:r>
+        <w:rPr>
+          <w:rFonts w:ascii="Times New Roman" w:hAnsi="Times New Roman" w:cs="Times New Roman"/>
+          <w:sz w:val="24"/>
+          <w:szCs w:val="24"/>
+        </w:rPr>
+        <w:t>Mengel</w:t>
+      </w:r>
+      <w:proofErr w:type="spellEnd"/>
+      <w:r>
+        <w:rPr>
+          <w:rFonts w:ascii="Times New Roman" w:hAnsi="Times New Roman" w:cs="Times New Roman"/>
+          <w:sz w:val="24"/>
+          <w:szCs w:val="24"/>
+        </w:rPr>
+        <w:t>,</w:t>
       </w:r>
       <w:r>
         <w:rPr>
@@ -13615,6 +13808,7 @@
           <w:sz w:val="24"/>
           <w:szCs w:val="24"/>
         </w:rPr>
+        <w:lastRenderedPageBreak/>
         <w:t xml:space="preserve">Ackerman, D., </w:t>
       </w:r>
       <w:r>
@@ -13683,16 +13877,7 @@
           <w:sz w:val="24"/>
           <w:szCs w:val="24"/>
         </w:rPr>
-        <w:t xml:space="preserve">, K. Kamer, J. Hyde, E.D. Stein. 2008. Dissolved oxygen dynamics in a eutrophic estuary, Upper Newport Bay, California, pp. 229-245 in: S.B. Weisberg and K. </w:t>
-      </w:r>
-      <w:r>
-        <w:rPr>
-          <w:rFonts w:ascii="Times New Roman" w:hAnsi="Times New Roman" w:cs="Times New Roman"/>
-          <w:sz w:val="24"/>
-          <w:szCs w:val="24"/>
-        </w:rPr>
-        <w:lastRenderedPageBreak/>
-        <w:t xml:space="preserve">Miller (eds.), </w:t>
+        <w:t xml:space="preserve">, K. Kamer, J. Hyde, E.D. Stein. 2008. Dissolved oxygen dynamics in a eutrophic estuary, Upper Newport Bay, California, pp. 229-245 in: S.B. Weisberg and K. Miller (eds.), </w:t>
       </w:r>
       <w:r>
         <w:rPr>
@@ -13743,7 +13928,25 @@
           <w:sz w:val="24"/>
           <w:szCs w:val="24"/>
         </w:rPr>
-        <w:t xml:space="preserve">, P.M. DiGiacomo, D.W. Diehl, B.H. Jones, S.C. Johnson, M.J. Mengel, K.M. </w:t>
+        <w:t xml:space="preserve">, P.M. DiGiacomo, D.W. Diehl, B.H. Jones, S.C. Johnson, M.J. </w:t>
+      </w:r>
+      <w:proofErr w:type="spellStart"/>
+      <w:r>
+        <w:rPr>
+          <w:rFonts w:ascii="Times New Roman" w:hAnsi="Times New Roman" w:cs="Times New Roman"/>
+          <w:sz w:val="24"/>
+          <w:szCs w:val="24"/>
+        </w:rPr>
+        <w:t>Mengel</w:t>
+      </w:r>
+      <w:proofErr w:type="spellEnd"/>
+      <w:r>
+        <w:rPr>
+          <w:rFonts w:ascii="Times New Roman" w:hAnsi="Times New Roman" w:cs="Times New Roman"/>
+          <w:sz w:val="24"/>
+          <w:szCs w:val="24"/>
+        </w:rPr>
+        <w:t xml:space="preserve">, K.M. </w:t>
       </w:r>
       <w:proofErr w:type="spellStart"/>
       <w:r>
@@ -13828,7 +14031,25 @@
           <w:sz w:val="24"/>
           <w:szCs w:val="24"/>
         </w:rPr>
-        <w:t xml:space="preserve">, P.M. DiGiacomo, S.B. Weisberg, D.W. Diehl, J.A. Warrick, M.J. Mengel, B.H. Jones, K.M. </w:t>
+        <w:t xml:space="preserve">, P.M. DiGiacomo, S.B. Weisberg, D.W. Diehl, J.A. Warrick, M.J. </w:t>
+      </w:r>
+      <w:proofErr w:type="spellStart"/>
+      <w:r>
+        <w:rPr>
+          <w:rFonts w:ascii="Times New Roman" w:hAnsi="Times New Roman" w:cs="Times New Roman"/>
+          <w:sz w:val="24"/>
+          <w:szCs w:val="24"/>
+        </w:rPr>
+        <w:t>Mengel</w:t>
+      </w:r>
+      <w:proofErr w:type="spellEnd"/>
+      <w:r>
+        <w:rPr>
+          <w:rFonts w:ascii="Times New Roman" w:hAnsi="Times New Roman" w:cs="Times New Roman"/>
+          <w:sz w:val="24"/>
+          <w:szCs w:val="24"/>
+        </w:rPr>
+        <w:t xml:space="preserve">, B.H. Jones, K.M. </w:t>
       </w:r>
       <w:proofErr w:type="spellStart"/>
       <w:r>
@@ -13932,7 +14153,25 @@
           <w:sz w:val="24"/>
           <w:szCs w:val="24"/>
         </w:rPr>
-        <w:t xml:space="preserve">, M.J. Mengel, B.H. Jones, J.C. </w:t>
+        <w:t xml:space="preserve">, M.J. </w:t>
+      </w:r>
+      <w:proofErr w:type="spellStart"/>
+      <w:r>
+        <w:rPr>
+          <w:rFonts w:ascii="Times New Roman" w:hAnsi="Times New Roman" w:cs="Times New Roman"/>
+          <w:sz w:val="24"/>
+          <w:szCs w:val="24"/>
+        </w:rPr>
+        <w:t>Mengel</w:t>
+      </w:r>
+      <w:proofErr w:type="spellEnd"/>
+      <w:r>
+        <w:rPr>
+          <w:rFonts w:ascii="Times New Roman" w:hAnsi="Times New Roman" w:cs="Times New Roman"/>
+          <w:sz w:val="24"/>
+          <w:szCs w:val="24"/>
+        </w:rPr>
+        <w:t xml:space="preserve">, B.H. Jones, J.C. </w:t>
       </w:r>
       <w:proofErr w:type="spellStart"/>
       <w:r>
@@ -14392,6 +14631,7 @@
           <w:sz w:val="24"/>
           <w:szCs w:val="24"/>
         </w:rPr>
+        <w:lastRenderedPageBreak/>
         <w:t>Caldeira</w:t>
       </w:r>
       <w:proofErr w:type="spellEnd"/>
@@ -14479,7 +14719,6 @@
           <w:sz w:val="24"/>
           <w:szCs w:val="24"/>
         </w:rPr>
-        <w:lastRenderedPageBreak/>
         <w:t>Nezlin, N.P.</w:t>
       </w:r>
       <w:r>
@@ -15870,7 +16109,17 @@
           <w:sz w:val="24"/>
           <w:szCs w:val="24"/>
         </w:rPr>
-        <w:t xml:space="preserve">Oceanographic Research and Underwater Technical Operations on the Site of Nuclear Submarine </w:t>
+        <w:t xml:space="preserve">Oceanographic Research and </w:t>
+      </w:r>
+      <w:r>
+        <w:rPr>
+          <w:rFonts w:ascii="Times New Roman" w:hAnsi="Times New Roman" w:cs="Times New Roman"/>
+          <w:i/>
+          <w:sz w:val="24"/>
+          <w:szCs w:val="24"/>
+        </w:rPr>
+        <w:lastRenderedPageBreak/>
+        <w:t xml:space="preserve">Underwater Technical Operations on the Site of Nuclear Submarine </w:t>
       </w:r>
       <w:proofErr w:type="spellStart"/>
       <w:r>
@@ -16035,18 +16284,8 @@
           <w:sz w:val="24"/>
           <w:szCs w:val="24"/>
         </w:rPr>
-        <w:t xml:space="preserve"> Growth rate of Far East scallop and mussel in conditions of </w:t>
-      </w:r>
-      <w:proofErr w:type="spellStart"/>
-      <w:r>
-        <w:rPr>
-          <w:rFonts w:ascii="Times New Roman" w:hAnsi="Times New Roman" w:cs="Times New Roman"/>
-          <w:sz w:val="24"/>
-          <w:szCs w:val="24"/>
-        </w:rPr>
-        <w:t>mariculture</w:t>
-      </w:r>
-      <w:proofErr w:type="spellEnd"/>
+        <w:t xml:space="preserve"> Growth rate of Far East scallop and mussel in conditions of mariculture</w:t>
+      </w:r>
       <w:r>
         <w:rPr>
           <w:rFonts w:ascii="Times New Roman" w:hAnsi="Times New Roman" w:cs="Times New Roman"/>
@@ -16122,16 +16361,7 @@
           <w:sz w:val="24"/>
           <w:szCs w:val="24"/>
         </w:rPr>
-        <w:t xml:space="preserve"> </w:t>
-      </w:r>
-      <w:r>
-        <w:rPr>
-          <w:rFonts w:ascii="Times New Roman" w:hAnsi="Times New Roman" w:cs="Times New Roman"/>
-          <w:sz w:val="24"/>
-          <w:szCs w:val="24"/>
-        </w:rPr>
-        <w:lastRenderedPageBreak/>
-        <w:t xml:space="preserve">(eds), </w:t>
+        <w:t xml:space="preserve"> (eds), </w:t>
       </w:r>
       <w:proofErr w:type="spellStart"/>
       <w:r>
@@ -16191,27 +16421,7 @@
           <w:sz w:val="24"/>
           <w:szCs w:val="24"/>
         </w:rPr>
-        <w:t xml:space="preserve"> (The Biology of </w:t>
-      </w:r>
-      <w:proofErr w:type="spellStart"/>
-      <w:r>
-        <w:rPr>
-          <w:rFonts w:ascii="Times New Roman" w:hAnsi="Times New Roman" w:cs="Times New Roman"/>
-          <w:i/>
-          <w:sz w:val="24"/>
-          <w:szCs w:val="24"/>
-        </w:rPr>
-        <w:t>Mariculture</w:t>
-      </w:r>
-      <w:proofErr w:type="spellEnd"/>
-      <w:r>
-        <w:rPr>
-          <w:rFonts w:ascii="Times New Roman" w:hAnsi="Times New Roman" w:cs="Times New Roman"/>
-          <w:i/>
-          <w:sz w:val="24"/>
-          <w:szCs w:val="24"/>
-        </w:rPr>
-        <w:t xml:space="preserve"> Organisms),</w:t>
+        <w:t xml:space="preserve"> (The Biology of Mariculture Organisms),</w:t>
       </w:r>
       <w:r>
         <w:rPr>
@@ -16229,13 +16439,23 @@
         </w:rPr>
         <w:t xml:space="preserve"> </w:t>
       </w:r>
-      <w:r>
-        <w:rPr>
-          <w:rFonts w:ascii="Times New Roman" w:hAnsi="Times New Roman" w:cs="Times New Roman"/>
-          <w:sz w:val="24"/>
-          <w:szCs w:val="24"/>
-        </w:rPr>
-        <w:t>Shirshov Institute of Oceanology, Moscow.</w:t>
+      <w:proofErr w:type="spellStart"/>
+      <w:r>
+        <w:rPr>
+          <w:rFonts w:ascii="Times New Roman" w:hAnsi="Times New Roman" w:cs="Times New Roman"/>
+          <w:sz w:val="24"/>
+          <w:szCs w:val="24"/>
+        </w:rPr>
+        <w:t>Shirshov</w:t>
+      </w:r>
+      <w:proofErr w:type="spellEnd"/>
+      <w:r>
+        <w:rPr>
+          <w:rFonts w:ascii="Times New Roman" w:hAnsi="Times New Roman" w:cs="Times New Roman"/>
+          <w:sz w:val="24"/>
+          <w:szCs w:val="24"/>
+        </w:rPr>
+        <w:t xml:space="preserve"> Institute of Oceanology, Moscow.</w:t>
       </w:r>
     </w:p>
     <w:p>
@@ -16476,13 +16696,23 @@
           <w:szCs w:val="24"/>
         </w:rPr>
       </w:pPr>
-      <w:r>
-        <w:rPr>
-          <w:rFonts w:ascii="Times New Roman" w:hAnsi="Times New Roman" w:cs="Times New Roman"/>
-          <w:sz w:val="24"/>
-          <w:szCs w:val="24"/>
-        </w:rPr>
-        <w:t xml:space="preserve">Vedernikov V.I., </w:t>
+      <w:proofErr w:type="spellStart"/>
+      <w:r>
+        <w:rPr>
+          <w:rFonts w:ascii="Times New Roman" w:hAnsi="Times New Roman" w:cs="Times New Roman"/>
+          <w:sz w:val="24"/>
+          <w:szCs w:val="24"/>
+        </w:rPr>
+        <w:t>Vedernikov</w:t>
+      </w:r>
+      <w:proofErr w:type="spellEnd"/>
+      <w:r>
+        <w:rPr>
+          <w:rFonts w:ascii="Times New Roman" w:hAnsi="Times New Roman" w:cs="Times New Roman"/>
+          <w:sz w:val="24"/>
+          <w:szCs w:val="24"/>
+        </w:rPr>
+        <w:t xml:space="preserve"> V.I., </w:t>
       </w:r>
       <w:r>
         <w:rPr>
@@ -17447,8 +17677,18 @@
           <w:sz w:val="24"/>
           <w:szCs w:val="24"/>
         </w:rPr>
-        <w:t>. Sorokin and V.I. Vedernikov</w:t>
-      </w:r>
+        <w:t xml:space="preserve">. Sorokin and V.I. </w:t>
+      </w:r>
+      <w:proofErr w:type="spellStart"/>
+      <w:r>
+        <w:rPr>
+          <w:rFonts w:ascii="Times New Roman" w:hAnsi="Times New Roman" w:cs="Times New Roman"/>
+          <w:sz w:val="24"/>
+          <w:szCs w:val="24"/>
+        </w:rPr>
+        <w:t>Vedernikov</w:t>
+      </w:r>
+      <w:proofErr w:type="spellEnd"/>
       <w:r>
         <w:rPr>
           <w:rFonts w:ascii="Times New Roman" w:hAnsi="Times New Roman" w:cs="Times New Roman"/>
@@ -17765,8 +18005,18 @@
           <w:sz w:val="24"/>
           <w:szCs w:val="24"/>
         </w:rPr>
-        <w:t>. Sorokin and V.I. Vedernikov</w:t>
-      </w:r>
+        <w:t xml:space="preserve">. Sorokin and V.I. </w:t>
+      </w:r>
+      <w:proofErr w:type="spellStart"/>
+      <w:r>
+        <w:rPr>
+          <w:rFonts w:ascii="Times New Roman" w:hAnsi="Times New Roman" w:cs="Times New Roman"/>
+          <w:sz w:val="24"/>
+          <w:szCs w:val="24"/>
+        </w:rPr>
+        <w:t>Vedernikov</w:t>
+      </w:r>
+      <w:proofErr w:type="spellEnd"/>
       <w:r>
         <w:rPr>
           <w:rFonts w:ascii="Times New Roman" w:hAnsi="Times New Roman" w:cs="Times New Roman"/>
@@ -18095,8 +18345,18 @@
           <w:sz w:val="24"/>
           <w:szCs w:val="24"/>
         </w:rPr>
-        <w:t>. Sorokin and V.I. Vedernikov</w:t>
-      </w:r>
+        <w:t xml:space="preserve">. Sorokin and V.I. </w:t>
+      </w:r>
+      <w:proofErr w:type="spellStart"/>
+      <w:r>
+        <w:rPr>
+          <w:rFonts w:ascii="Times New Roman" w:hAnsi="Times New Roman" w:cs="Times New Roman"/>
+          <w:sz w:val="24"/>
+          <w:szCs w:val="24"/>
+        </w:rPr>
+        <w:t>Vedernikov</w:t>
+      </w:r>
+      <w:proofErr w:type="spellEnd"/>
       <w:r>
         <w:rPr>
           <w:rFonts w:ascii="Times New Roman" w:hAnsi="Times New Roman" w:cs="Times New Roman"/>
@@ -18750,6 +19010,7 @@
           <w:sz w:val="24"/>
           <w:szCs w:val="24"/>
         </w:rPr>
+        <w:lastRenderedPageBreak/>
         <w:t>Nezlin N.P.,</w:t>
       </w:r>
       <w:r>
@@ -18983,7 +19244,6 @@
           <w:sz w:val="24"/>
           <w:szCs w:val="24"/>
         </w:rPr>
-        <w:lastRenderedPageBreak/>
         <w:t>Nezlin N.P.,</w:t>
       </w:r>
       <w:r>
@@ -20338,6 +20598,7 @@
           <w:sz w:val="24"/>
           <w:szCs w:val="24"/>
         </w:rPr>
+        <w:lastRenderedPageBreak/>
         <w:t>Nezlin,</w:t>
       </w:r>
       <w:r>
@@ -20537,16 +20798,7 @@
           <w:sz w:val="24"/>
           <w:szCs w:val="24"/>
         </w:rPr>
-        <w:t xml:space="preserve">CDOM as a tracer of effluent plumes for water quality compliance assessment around </w:t>
-      </w:r>
-      <w:r>
-        <w:rPr>
-          <w:rFonts w:ascii="Times New Roman" w:hAnsi="Times New Roman" w:cs="Times New Roman"/>
-          <w:sz w:val="24"/>
-          <w:szCs w:val="24"/>
-        </w:rPr>
-        <w:lastRenderedPageBreak/>
-        <w:t>submerged ocean outfalls</w:t>
+        <w:t>CDOM as a tracer of effluent plumes for water quality compliance assessment around submerged ocean outfalls</w:t>
       </w:r>
       <w:r>
         <w:rPr>
@@ -22214,6 +22466,7 @@
           <w:sz w:val="24"/>
           <w:szCs w:val="24"/>
         </w:rPr>
+        <w:lastRenderedPageBreak/>
         <w:t>Nezlin,</w:t>
       </w:r>
       <w:r>
@@ -22439,7 +22692,6 @@
           <w:sz w:val="24"/>
           <w:szCs w:val="24"/>
         </w:rPr>
-        <w:lastRenderedPageBreak/>
         <w:t>Nezlin,</w:t>
       </w:r>
       <w:r>
@@ -24577,6 +24829,7 @@
           <w:sz w:val="24"/>
           <w:szCs w:val="24"/>
         </w:rPr>
+        <w:lastRenderedPageBreak/>
         <w:t>Nezlin,</w:t>
       </w:r>
       <w:r>
@@ -24890,7 +25143,6 @@
           <w:sz w:val="24"/>
           <w:szCs w:val="24"/>
         </w:rPr>
-        <w:lastRenderedPageBreak/>
         <w:t>Warrick</w:t>
       </w:r>
       <w:r>
@@ -26899,7 +27151,16 @@
           <w:sz w:val="24"/>
           <w:szCs w:val="24"/>
         </w:rPr>
-        <w:t>of chlorophyll "a" in the northeastern Black Sea in autumn 1997</w:t>
+        <w:t xml:space="preserve">of </w:t>
+      </w:r>
+      <w:r>
+        <w:rPr>
+          <w:rFonts w:ascii="Times New Roman" w:hAnsi="Times New Roman" w:cs="Times New Roman"/>
+          <w:sz w:val="24"/>
+          <w:szCs w:val="24"/>
+        </w:rPr>
+        <w:lastRenderedPageBreak/>
+        <w:t>chlorophyll "a" in the northeastern Black Sea in autumn 1997</w:t>
       </w:r>
       <w:r>
         <w:rPr>
@@ -27156,7 +27417,6 @@
           <w:sz w:val="24"/>
           <w:szCs w:val="24"/>
         </w:rPr>
-        <w:lastRenderedPageBreak/>
         <w:t xml:space="preserve">Ginzburg A.I., </w:t>
       </w:r>
       <w:r>
@@ -27406,6 +27666,7 @@
         </w:rPr>
         <w:t xml:space="preserve">. </w:t>
       </w:r>
+      <w:proofErr w:type="spellStart"/>
       <w:r>
         <w:rPr>
           <w:rFonts w:ascii="Times New Roman" w:hAnsi="Times New Roman" w:cs="Times New Roman"/>
@@ -27414,6 +27675,7 @@
         </w:rPr>
         <w:t>Afanassiev</w:t>
       </w:r>
+      <w:proofErr w:type="spellEnd"/>
       <w:r>
         <w:rPr>
           <w:rFonts w:ascii="Times New Roman" w:hAnsi="Times New Roman" w:cs="Times New Roman"/>
@@ -28830,6 +29092,7 @@
           <w:sz w:val="24"/>
           <w:szCs w:val="24"/>
         </w:rPr>
+        <w:lastRenderedPageBreak/>
         <w:t>Vinogradov</w:t>
       </w:r>
       <w:proofErr w:type="spellEnd"/>
@@ -29130,7 +29393,6 @@
           <w:sz w:val="24"/>
           <w:szCs w:val="24"/>
         </w:rPr>
-        <w:lastRenderedPageBreak/>
         <w:t xml:space="preserve">N.P. </w:t>
       </w:r>
       <w:r>
@@ -29876,6 +30138,7 @@
           <w:sz w:val="24"/>
           <w:szCs w:val="24"/>
         </w:rPr>
+        <w:lastRenderedPageBreak/>
         <w:t>Mathematical Modelling of Natural Phenomena</w:t>
       </w:r>
     </w:p>
@@ -30024,7 +30287,6 @@
           <w:sz w:val="24"/>
           <w:szCs w:val="24"/>
         </w:rPr>
-        <w:lastRenderedPageBreak/>
         <w:t>National Aeronautics and Space Administration (NASA)</w:t>
       </w:r>
     </w:p>

</xml_diff>